<commit_message>
feat: checking biasness in dataset
</commit_message>
<xml_diff>
--- a/docs/23048617 Prashidha Rawal.docx
+++ b/docs/23048617 Prashidha Rawal.docx
@@ -26,7 +26,21 @@
         <w:rPr>
           <w:rFonts w:ascii="Arial" w:hAnsi="Arial" w:cs="Arial"/>
         </w:rPr>
-        <w:t xml:space="preserve">This project falls under the Module Applied Machine Learning CC6057NI, which emphasizes on practical application of machine learning techniques, data visualization and representation for their </w:t>
+        <w:t xml:space="preserve">This project falls under the Module Applied Machine Learning CC6057NI, which emphasizes </w:t>
+      </w:r>
+      <w:proofErr w:type="gramStart"/>
+      <w:r>
+        <w:rPr>
+          <w:rFonts w:ascii="Arial" w:hAnsi="Arial" w:cs="Arial"/>
+        </w:rPr>
+        <w:t>on</w:t>
+      </w:r>
+      <w:proofErr w:type="gramEnd"/>
+      <w:r>
+        <w:rPr>
+          <w:rFonts w:ascii="Arial" w:hAnsi="Arial" w:cs="Arial"/>
+        </w:rPr>
+        <w:t xml:space="preserve"> practical application of machine learning techniques, data visualization and representation for their </w:t>
       </w:r>
       <w:r>
         <w:rPr>
@@ -76,7 +90,21 @@
         <w:rPr>
           <w:rFonts w:ascii="Arial" w:hAnsi="Arial" w:cs="Arial"/>
         </w:rPr>
-        <w:t xml:space="preserve"> lets us the freedom to choose our own dataset and implement at least two machine learning or deep learning models for text classification which can either be Logistic regression or </w:t>
+        <w:t xml:space="preserve"> </w:t>
+      </w:r>
+      <w:proofErr w:type="gramStart"/>
+      <w:r>
+        <w:rPr>
+          <w:rFonts w:ascii="Arial" w:hAnsi="Arial" w:cs="Arial"/>
+        </w:rPr>
+        <w:t>lets</w:t>
+      </w:r>
+      <w:proofErr w:type="gramEnd"/>
+      <w:r>
+        <w:rPr>
+          <w:rFonts w:ascii="Arial" w:hAnsi="Arial" w:cs="Arial"/>
+        </w:rPr>
+        <w:t xml:space="preserve"> us the freedom to choose our own dataset and implement at least two machine learning or deep learning models for text classification which can either be Logistic regression or </w:t>
       </w:r>
       <w:proofErr w:type="spellStart"/>
       <w:r>
@@ -691,7 +719,21 @@
         <w:rPr>
           <w:rFonts w:ascii="Arial" w:hAnsi="Arial" w:cs="Arial"/>
         </w:rPr>
-        <w:t>Logistic Regression is a linear classification algorithm that models the probability of a binary outcome using a logistic (sigmoid) function, making it well-suited for sentiment analysis where reviews are labeled as positive or negative. It works by finding the best-fitting line (or hyperplane in higher dimensions) that separates the classes based on weighted features, such as those derived from TF-IDF vectorization of movie reviews. This simplicity allows for fast training and inference, even on large datasets like IMDB, while regularization techniques (e.g., L1 or L2) prevent overfitting by penalizing complex models.</w:t>
+        <w:t xml:space="preserve">Logistic Regression is a linear classification algorithm that models the probability of a binary outcome using a logistic (sigmoid) function, making it well-suited for sentiment analysis where reviews are labeled as positive or negative. It works by finding the </w:t>
+      </w:r>
+      <w:proofErr w:type="gramStart"/>
+      <w:r>
+        <w:rPr>
+          <w:rFonts w:ascii="Arial" w:hAnsi="Arial" w:cs="Arial"/>
+        </w:rPr>
+        <w:t>best-fitting</w:t>
+      </w:r>
+      <w:proofErr w:type="gramEnd"/>
+      <w:r>
+        <w:rPr>
+          <w:rFonts w:ascii="Arial" w:hAnsi="Arial" w:cs="Arial"/>
+        </w:rPr>
+        <w:t xml:space="preserve"> line (or hyperplane in higher dimensions) that separates the classes based on weighted features, such as those derived from TF-IDF vectorization of movie reviews. This simplicity allows for fast training and inference, even on large datasets like IMDB, while regularization techniques (e.g., L1 or L2) prevent overfitting by penalizing complex models.</w:t>
       </w:r>
     </w:p>
     <w:p>
@@ -849,6 +891,148 @@
         </w:rPr>
         <w:t>Problem Domain</w:t>
       </w:r>
+    </w:p>
+    <w:p>
+      <w:pPr>
+        <w:jc w:val="both"/>
+        <w:rPr>
+          <w:rFonts w:ascii="Arial" w:hAnsi="Arial" w:cs="Arial"/>
+        </w:rPr>
+      </w:pPr>
+      <w:r>
+        <w:rPr>
+          <w:rFonts w:ascii="Arial" w:hAnsi="Arial" w:cs="Arial"/>
+        </w:rPr>
+        <w:t>Detailed Explanation of the Selected Text Classification Problem</w:t>
+      </w:r>
+    </w:p>
+    <w:p>
+      <w:pPr>
+        <w:jc w:val="both"/>
+        <w:rPr>
+          <w:rFonts w:ascii="Arial" w:hAnsi="Arial" w:cs="Arial"/>
+        </w:rPr>
+      </w:pPr>
+    </w:p>
+    <w:p>
+      <w:pPr>
+        <w:jc w:val="both"/>
+        <w:rPr>
+          <w:rFonts w:ascii="Arial" w:hAnsi="Arial" w:cs="Arial"/>
+        </w:rPr>
+      </w:pPr>
+    </w:p>
+    <w:p>
+      <w:pPr>
+        <w:jc w:val="both"/>
+        <w:rPr>
+          <w:rFonts w:ascii="Arial" w:hAnsi="Arial" w:cs="Arial"/>
+        </w:rPr>
+      </w:pPr>
+    </w:p>
+    <w:p>
+      <w:pPr>
+        <w:jc w:val="both"/>
+        <w:rPr>
+          <w:rFonts w:ascii="Arial" w:hAnsi="Arial" w:cs="Arial"/>
+        </w:rPr>
+      </w:pPr>
+    </w:p>
+    <w:p>
+      <w:pPr>
+        <w:jc w:val="both"/>
+        <w:rPr>
+          <w:rFonts w:ascii="Arial" w:hAnsi="Arial" w:cs="Arial"/>
+        </w:rPr>
+      </w:pPr>
+    </w:p>
+    <w:p>
+      <w:pPr>
+        <w:jc w:val="both"/>
+        <w:rPr>
+          <w:rFonts w:ascii="Arial" w:hAnsi="Arial" w:cs="Arial"/>
+        </w:rPr>
+      </w:pPr>
+    </w:p>
+    <w:p>
+      <w:pPr>
+        <w:jc w:val="both"/>
+        <w:rPr>
+          <w:rFonts w:ascii="Arial" w:hAnsi="Arial" w:cs="Arial"/>
+        </w:rPr>
+      </w:pPr>
+    </w:p>
+    <w:p>
+      <w:pPr>
+        <w:jc w:val="both"/>
+        <w:rPr>
+          <w:rFonts w:ascii="Arial" w:hAnsi="Arial" w:cs="Arial"/>
+        </w:rPr>
+      </w:pPr>
+    </w:p>
+    <w:p>
+      <w:pPr>
+        <w:jc w:val="both"/>
+        <w:rPr>
+          <w:rFonts w:ascii="Arial" w:hAnsi="Arial" w:cs="Arial"/>
+        </w:rPr>
+      </w:pPr>
+    </w:p>
+    <w:p>
+      <w:pPr>
+        <w:jc w:val="both"/>
+        <w:rPr>
+          <w:rFonts w:ascii="Arial" w:hAnsi="Arial" w:cs="Arial"/>
+        </w:rPr>
+      </w:pPr>
+    </w:p>
+    <w:p>
+      <w:pPr>
+        <w:jc w:val="both"/>
+        <w:rPr>
+          <w:rFonts w:ascii="Arial" w:hAnsi="Arial" w:cs="Arial"/>
+        </w:rPr>
+      </w:pPr>
+    </w:p>
+    <w:p>
+      <w:pPr>
+        <w:jc w:val="both"/>
+        <w:rPr>
+          <w:rFonts w:ascii="Arial" w:hAnsi="Arial" w:cs="Arial"/>
+        </w:rPr>
+      </w:pPr>
+    </w:p>
+    <w:p>
+      <w:pPr>
+        <w:jc w:val="both"/>
+        <w:rPr>
+          <w:rFonts w:ascii="Arial" w:hAnsi="Arial" w:cs="Arial"/>
+        </w:rPr>
+      </w:pPr>
+    </w:p>
+    <w:p>
+      <w:pPr>
+        <w:jc w:val="both"/>
+        <w:rPr>
+          <w:rFonts w:ascii="Arial" w:hAnsi="Arial" w:cs="Arial"/>
+        </w:rPr>
+      </w:pPr>
+    </w:p>
+    <w:p>
+      <w:pPr>
+        <w:jc w:val="both"/>
+        <w:rPr>
+          <w:rFonts w:ascii="Arial" w:hAnsi="Arial" w:cs="Arial"/>
+        </w:rPr>
+      </w:pPr>
+    </w:p>
+    <w:p>
+      <w:pPr>
+        <w:jc w:val="both"/>
+        <w:rPr>
+          <w:rFonts w:ascii="Arial" w:hAnsi="Arial" w:cs="Arial"/>
+        </w:rPr>
+      </w:pPr>
     </w:p>
     <w:p>
       <w:pPr>
@@ -1115,7 +1299,35 @@
         <w:rPr>
           <w:rFonts w:ascii="Arial" w:hAnsi="Arial" w:cs="Arial"/>
         </w:rPr>
-        <w:t xml:space="preserve"> word is word processing application which was developed by Microsoft that allows users to create. edit  and format text documents which is mainly used for documentation of assignments, </w:t>
+        <w:t xml:space="preserve"> word is word processing application which was developed by Microsoft that allows users to create. </w:t>
+      </w:r>
+      <w:proofErr w:type="gramStart"/>
+      <w:r>
+        <w:rPr>
+          <w:rFonts w:ascii="Arial" w:hAnsi="Arial" w:cs="Arial"/>
+        </w:rPr>
+        <w:t>edit  and</w:t>
+      </w:r>
+      <w:proofErr w:type="gramEnd"/>
+      <w:r>
+        <w:rPr>
+          <w:rFonts w:ascii="Arial" w:hAnsi="Arial" w:cs="Arial"/>
+        </w:rPr>
+        <w:t xml:space="preserve"> format text documents which </w:t>
+      </w:r>
+      <w:proofErr w:type="gramStart"/>
+      <w:r>
+        <w:rPr>
+          <w:rFonts w:ascii="Arial" w:hAnsi="Arial" w:cs="Arial"/>
+        </w:rPr>
+        <w:t>is</w:t>
+      </w:r>
+      <w:proofErr w:type="gramEnd"/>
+      <w:r>
+        <w:rPr>
+          <w:rFonts w:ascii="Arial" w:hAnsi="Arial" w:cs="Arial"/>
+        </w:rPr>
+        <w:t xml:space="preserve"> mainly used for documentation of assignments, </w:t>
       </w:r>
     </w:p>
     <w:p>
@@ -1191,9 +1403,87 @@
         </w:rPr>
       </w:pPr>
     </w:p>
+    <w:p>
+      <w:pPr>
+        <w:jc w:val="both"/>
+        <w:rPr>
+          <w:rFonts w:ascii="Arial" w:hAnsi="Arial" w:cs="Arial"/>
+        </w:rPr>
+      </w:pPr>
+      <w:r>
+        <w:rPr>
+          <w:rFonts w:ascii="Arial" w:hAnsi="Arial" w:cs="Arial"/>
+        </w:rPr>
+        <w:t>Google Colab Notebook</w:t>
+      </w:r>
+    </w:p>
+    <w:p>
+      <w:pPr>
+        <w:jc w:val="both"/>
+        <w:rPr>
+          <w:rFonts w:ascii="Arial" w:hAnsi="Arial" w:cs="Arial"/>
+        </w:rPr>
+      </w:pPr>
+      <w:r>
+        <w:rPr>
+          <w:noProof/>
+        </w:rPr>
+        <w:drawing>
+          <wp:inline distT="0" distB="0" distL="0" distR="0" wp14:anchorId="6D5C5EF3" wp14:editId="76BF704E">
+            <wp:extent cx="5943600" cy="2096770"/>
+            <wp:effectExtent l="0" t="0" r="0" b="0"/>
+            <wp:docPr id="939969066" name="Picture 1" descr="A black rectangular object with a blue line&#10;&#10;AI-generated content may be incorrect."/>
+            <wp:cNvGraphicFramePr>
+              <a:graphicFrameLocks xmlns:a="http://schemas.openxmlformats.org/drawingml/2006/main" noChangeAspect="1"/>
+            </wp:cNvGraphicFramePr>
+            <a:graphic xmlns:a="http://schemas.openxmlformats.org/drawingml/2006/main">
+              <a:graphicData uri="http://schemas.openxmlformats.org/drawingml/2006/picture">
+                <pic:pic xmlns:pic="http://schemas.openxmlformats.org/drawingml/2006/picture">
+                  <pic:nvPicPr>
+                    <pic:cNvPr id="939969066" name="Picture 1" descr="A black rectangular object with a blue line&#10;&#10;AI-generated content may be incorrect."/>
+                    <pic:cNvPicPr/>
+                  </pic:nvPicPr>
+                  <pic:blipFill>
+                    <a:blip r:embed="rId10"/>
+                    <a:stretch>
+                      <a:fillRect/>
+                    </a:stretch>
+                  </pic:blipFill>
+                  <pic:spPr>
+                    <a:xfrm>
+                      <a:off x="0" y="0"/>
+                      <a:ext cx="5943600" cy="2096770"/>
+                    </a:xfrm>
+                    <a:prstGeom prst="rect">
+                      <a:avLst/>
+                    </a:prstGeom>
+                  </pic:spPr>
+                </pic:pic>
+              </a:graphicData>
+            </a:graphic>
+          </wp:inline>
+        </w:drawing>
+      </w:r>
+    </w:p>
+    <w:p>
+      <w:pPr>
+        <w:jc w:val="both"/>
+        <w:rPr>
+          <w:rFonts w:ascii="Arial" w:hAnsi="Arial" w:cs="Arial"/>
+        </w:rPr>
+      </w:pPr>
+    </w:p>
+    <w:p>
+      <w:pPr>
+        <w:jc w:val="both"/>
+        <w:rPr>
+          <w:rFonts w:ascii="Arial" w:hAnsi="Arial" w:cs="Arial"/>
+        </w:rPr>
+      </w:pPr>
+    </w:p>
     <w:sectPr>
-      <w:headerReference w:type="default" r:id="rId10"/>
-      <w:footerReference w:type="default" r:id="rId11"/>
+      <w:headerReference w:type="default" r:id="rId11"/>
+      <w:footerReference w:type="default" r:id="rId12"/>
       <w:pgSz w:w="12240" w:h="15840"/>
       <w:pgMar w:top="1440" w:right="1440" w:bottom="1440" w:left="1440" w:header="720" w:footer="720" w:gutter="0"/>
       <w:cols w:space="720"/>
@@ -2087,7 +2377,6 @@
   <w:style w:type="character" w:default="1" w:styleId="DefaultParagraphFont">
     <w:name w:val="Default Paragraph Font"/>
     <w:uiPriority w:val="1"/>
-    <w:semiHidden/>
     <w:unhideWhenUsed/>
   </w:style>
   <w:style w:type="table" w:default="1" w:styleId="TableNormal">
@@ -2545,9 +2834,9 @@
   </w:compat>
   <w:rsids>
     <w:rsidRoot w:val="006048D8"/>
-    <w:rsid w:val="005E6A70"/>
     <w:rsid w:val="006048D8"/>
     <w:rsid w:val="00A5726B"/>
+    <w:rsid w:val="00E842EA"/>
   </w:rsids>
   <m:mathPr>
     <m:mathFont m:val="Cambria Math"/>

</xml_diff>

<commit_message>
feat: changes made in notebook
</commit_message>
<xml_diff>
--- a/docs/23048617 Prashidha Rawal.docx
+++ b/docs/23048617 Prashidha Rawal.docx
@@ -2614,87 +2614,116 @@
     </w:p>
     <w:p>
       <w:pPr>
-        <w:rPr>
-          <w:rFonts w:ascii="Arial" w:hAnsi="Arial" w:cs="Arial"/>
-        </w:rPr>
-      </w:pPr>
-    </w:p>
-    <w:p>
-      <w:pPr>
-        <w:rPr>
-          <w:rFonts w:ascii="Arial" w:hAnsi="Arial" w:cs="Arial"/>
-        </w:rPr>
-      </w:pPr>
-    </w:p>
-    <w:p>
-      <w:pPr>
-        <w:rPr>
-          <w:rFonts w:ascii="Arial" w:hAnsi="Arial" w:cs="Arial"/>
-        </w:rPr>
-      </w:pPr>
-    </w:p>
-    <w:p>
-      <w:pPr>
-        <w:rPr>
-          <w:rFonts w:ascii="Arial" w:hAnsi="Arial" w:cs="Arial"/>
-        </w:rPr>
-      </w:pPr>
-    </w:p>
-    <w:p>
-      <w:pPr>
-        <w:rPr>
-          <w:rFonts w:ascii="Arial" w:hAnsi="Arial" w:cs="Arial"/>
-        </w:rPr>
-      </w:pPr>
-    </w:p>
-    <w:p>
-      <w:pPr>
-        <w:rPr>
-          <w:rFonts w:ascii="Arial" w:hAnsi="Arial" w:cs="Arial"/>
-        </w:rPr>
-      </w:pPr>
-    </w:p>
-    <w:p>
-      <w:pPr>
-        <w:rPr>
-          <w:rFonts w:ascii="Arial" w:hAnsi="Arial" w:cs="Arial"/>
-        </w:rPr>
-      </w:pPr>
-    </w:p>
-    <w:p>
-      <w:pPr>
-        <w:rPr>
-          <w:rFonts w:ascii="Arial" w:hAnsi="Arial" w:cs="Arial"/>
-        </w:rPr>
-      </w:pPr>
-    </w:p>
-    <w:p>
-      <w:pPr>
-        <w:rPr>
-          <w:rFonts w:ascii="Arial" w:hAnsi="Arial" w:cs="Arial"/>
-        </w:rPr>
-      </w:pPr>
-    </w:p>
-    <w:p>
-      <w:pPr>
-        <w:rPr>
-          <w:rFonts w:ascii="Arial" w:hAnsi="Arial" w:cs="Arial"/>
-        </w:rPr>
-      </w:pPr>
-    </w:p>
-    <w:p>
-      <w:pPr>
-        <w:rPr>
-          <w:rFonts w:ascii="Arial" w:hAnsi="Arial" w:cs="Arial"/>
-        </w:rPr>
-      </w:pPr>
-    </w:p>
-    <w:p>
-      <w:pPr>
-        <w:rPr>
-          <w:rFonts w:ascii="Arial" w:hAnsi="Arial" w:cs="Arial"/>
-        </w:rPr>
-      </w:pPr>
+        <w:keepNext/>
+      </w:pPr>
+      <w:r>
+        <w:rPr>
+          <w:noProof/>
+        </w:rPr>
+        <w:drawing>
+          <wp:inline distT="0" distB="0" distL="0" distR="0" wp14:anchorId="493B5D81" wp14:editId="73A587D4">
+            <wp:extent cx="5943600" cy="2971800"/>
+            <wp:effectExtent l="0" t="0" r="0" b="0"/>
+            <wp:docPr id="78596487" name="Picture 12" descr="A guide to Text Classification(NLP) using SVM and Naive Bayes ..."/>
+            <wp:cNvGraphicFramePr>
+              <a:graphicFrameLocks xmlns:a="http://schemas.openxmlformats.org/drawingml/2006/main" noChangeAspect="1"/>
+            </wp:cNvGraphicFramePr>
+            <a:graphic xmlns:a="http://schemas.openxmlformats.org/drawingml/2006/main">
+              <a:graphicData uri="http://schemas.openxmlformats.org/drawingml/2006/picture">
+                <pic:pic xmlns:pic="http://schemas.openxmlformats.org/drawingml/2006/picture">
+                  <pic:nvPicPr>
+                    <pic:cNvPr id="0" name="Picture 25" descr="A guide to Text Classification(NLP) using SVM and Naive Bayes ..."/>
+                    <pic:cNvPicPr>
+                      <a:picLocks noChangeAspect="1" noChangeArrowheads="1"/>
+                    </pic:cNvPicPr>
+                  </pic:nvPicPr>
+                  <pic:blipFill>
+                    <a:blip r:embed="rId8">
+                      <a:extLst>
+                        <a:ext uri="{28A0092B-C50C-407E-A947-70E740481C1C}">
+                          <a14:useLocalDpi xmlns:a14="http://schemas.microsoft.com/office/drawing/2010/main" val="0"/>
+                        </a:ext>
+                      </a:extLst>
+                    </a:blip>
+                    <a:srcRect/>
+                    <a:stretch>
+                      <a:fillRect/>
+                    </a:stretch>
+                  </pic:blipFill>
+                  <pic:spPr bwMode="auto">
+                    <a:xfrm>
+                      <a:off x="0" y="0"/>
+                      <a:ext cx="5943600" cy="2971800"/>
+                    </a:xfrm>
+                    <a:prstGeom prst="rect">
+                      <a:avLst/>
+                    </a:prstGeom>
+                    <a:noFill/>
+                    <a:ln>
+                      <a:noFill/>
+                    </a:ln>
+                  </pic:spPr>
+                </pic:pic>
+              </a:graphicData>
+            </a:graphic>
+          </wp:inline>
+        </w:drawing>
+      </w:r>
+    </w:p>
+    <w:p>
+      <w:pPr>
+        <w:pStyle w:val="Caption"/>
+        <w:ind w:left="2880" w:firstLine="720"/>
+        <w:rPr>
+          <w:rFonts w:ascii="Arial" w:hAnsi="Arial" w:cs="Arial"/>
+        </w:rPr>
+      </w:pPr>
+      <w:r>
+        <w:t xml:space="preserve">Figure </w:t>
+      </w:r>
+      <w:r>
+        <w:fldChar w:fldCharType="begin"/>
+      </w:r>
+      <w:r>
+        <w:instrText xml:space="preserve"> SEQ Figure \* ARABIC </w:instrText>
+      </w:r>
+      <w:r>
+        <w:fldChar w:fldCharType="separate"/>
+      </w:r>
+      <w:r>
+        <w:rPr>
+          <w:noProof/>
+        </w:rPr>
+        <w:t>1</w:t>
+      </w:r>
+      <w:r>
+        <w:fldChar w:fldCharType="end"/>
+      </w:r>
+      <w:r>
+        <w:t>: Text Classification</w:t>
+      </w:r>
+      <w:sdt>
+        <w:sdtPr>
+          <w:rPr>
+            <w:rFonts w:ascii="Aptos" w:hAnsi="Aptos"/>
+            <w:color w:val="0E2841"/>
+          </w:rPr>
+          <w:tag w:val="MENDELEY_CITATION_v3_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"/>
+          <w:id w:val="-904292804"/>
+          <w:placeholder>
+            <w:docPart w:val="DefaultPlaceholder_-1854013440"/>
+          </w:placeholder>
+        </w:sdtPr>
+        <w:sdtContent>
+          <w:r>
+            <w:rPr>
+              <w:rFonts w:ascii="Aptos" w:hAnsi="Aptos"/>
+              <w:color w:val="0E2841"/>
+            </w:rPr>
+            <w:t>(GeeksForGeeks, 2024b)</w:t>
+          </w:r>
+        </w:sdtContent>
+      </w:sdt>
     </w:p>
     <w:p>
       <w:pPr>
@@ -2865,10 +2894,8 @@
     </w:p>
     <w:p>
       <w:pPr>
-        <w:jc w:val="both"/>
-        <w:rPr>
-          <w:rFonts w:ascii="Arial" w:hAnsi="Arial" w:cs="Arial"/>
-        </w:rPr>
+        <w:keepNext/>
+        <w:jc w:val="both"/>
       </w:pPr>
       <w:r>
         <w:rPr>
@@ -2892,7 +2919,7 @@
                     </pic:cNvPicPr>
                   </pic:nvPicPr>
                   <pic:blipFill>
-                    <a:blip r:embed="rId8">
+                    <a:blip r:embed="rId9">
                       <a:extLst>
                         <a:ext uri="{28A0092B-C50C-407E-A947-70E740481C1C}">
                           <a14:useLocalDpi xmlns:a14="http://schemas.microsoft.com/office/drawing/2010/main" val="0"/>
@@ -2926,6 +2953,62 @@
     </w:p>
     <w:p>
       <w:pPr>
+        <w:pStyle w:val="Caption"/>
+        <w:ind w:left="2160" w:firstLine="720"/>
+        <w:jc w:val="both"/>
+        <w:rPr>
+          <w:rFonts w:ascii="Arial" w:hAnsi="Arial" w:cs="Arial"/>
+        </w:rPr>
+      </w:pPr>
+      <w:r>
+        <w:t xml:space="preserve">Figure </w:t>
+      </w:r>
+      <w:r>
+        <w:fldChar w:fldCharType="begin"/>
+      </w:r>
+      <w:r>
+        <w:instrText xml:space="preserve"> SEQ Figure \* ARABIC </w:instrText>
+      </w:r>
+      <w:r>
+        <w:fldChar w:fldCharType="separate"/>
+      </w:r>
+      <w:r>
+        <w:rPr>
+          <w:noProof/>
+        </w:rPr>
+        <w:t>2</w:t>
+      </w:r>
+      <w:r>
+        <w:fldChar w:fldCharType="end"/>
+      </w:r>
+      <w:r>
+        <w:t>: RandomForest</w:t>
+      </w:r>
+      <w:sdt>
+        <w:sdtPr>
+          <w:rPr>
+            <w:rFonts w:ascii="Aptos" w:hAnsi="Aptos"/>
+            <w:color w:val="0E2841"/>
+          </w:rPr>
+          <w:tag w:val="MENDELEY_CITATION_v3_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"/>
+          <w:id w:val="-343478488"/>
+          <w:placeholder>
+            <w:docPart w:val="DefaultPlaceholder_-1854013440"/>
+          </w:placeholder>
+        </w:sdtPr>
+        <w:sdtContent>
+          <w:r>
+            <w:rPr>
+              <w:rFonts w:ascii="Aptos" w:hAnsi="Aptos"/>
+              <w:color w:val="0E2841"/>
+            </w:rPr>
+            <w:t>(Breiman, 2001)</w:t>
+          </w:r>
+        </w:sdtContent>
+      </w:sdt>
+    </w:p>
+    <w:p>
+      <w:pPr>
         <w:jc w:val="both"/>
         <w:rPr>
           <w:rFonts w:ascii="Arial" w:hAnsi="Arial" w:cs="Arial"/>
@@ -3056,19 +3139,17 @@
     </w:p>
     <w:p>
       <w:pPr>
-        <w:jc w:val="both"/>
-        <w:rPr>
-          <w:rFonts w:ascii="Arial" w:hAnsi="Arial" w:cs="Arial"/>
-        </w:rPr>
+        <w:keepNext/>
+        <w:jc w:val="both"/>
       </w:pPr>
       <w:r>
         <w:rPr>
           <w:noProof/>
         </w:rPr>
         <w:drawing>
-          <wp:inline distT="0" distB="0" distL="0" distR="0" wp14:anchorId="5CEEEE9B" wp14:editId="12209B3C">
-            <wp:extent cx="5838092" cy="3902041"/>
-            <wp:effectExtent l="0" t="0" r="0" b="3810"/>
+          <wp:inline distT="0" distB="0" distL="0" distR="0" wp14:anchorId="5CEEEE9B" wp14:editId="251F430F">
+            <wp:extent cx="5791200" cy="3870699"/>
+            <wp:effectExtent l="0" t="0" r="0" b="0"/>
             <wp:docPr id="1186971548" name="Picture 6" descr="Everything You Need to Know About Logistic Regression - Spiceworks"/>
             <wp:cNvGraphicFramePr>
               <a:graphicFrameLocks xmlns:a="http://schemas.openxmlformats.org/drawingml/2006/main" noChangeAspect="1"/>
@@ -3083,7 +3164,7 @@
                     </pic:cNvPicPr>
                   </pic:nvPicPr>
                   <pic:blipFill>
-                    <a:blip r:embed="rId9">
+                    <a:blip r:embed="rId10">
                       <a:extLst>
                         <a:ext uri="{28A0092B-C50C-407E-A947-70E740481C1C}">
                           <a14:useLocalDpi xmlns:a14="http://schemas.microsoft.com/office/drawing/2010/main" val="0"/>
@@ -3098,7 +3179,7 @@
                   <pic:spPr bwMode="auto">
                     <a:xfrm>
                       <a:off x="0" y="0"/>
-                      <a:ext cx="5839754" cy="3903152"/>
+                      <a:ext cx="5796156" cy="3874011"/>
                     </a:xfrm>
                     <a:prstGeom prst="rect">
                       <a:avLst/>
@@ -3114,6 +3195,61 @@
           </wp:inline>
         </w:drawing>
       </w:r>
+    </w:p>
+    <w:p>
+      <w:pPr>
+        <w:pStyle w:val="Caption"/>
+        <w:jc w:val="both"/>
+        <w:rPr>
+          <w:rFonts w:ascii="Arial" w:hAnsi="Arial" w:cs="Arial"/>
+        </w:rPr>
+      </w:pPr>
+      <w:r>
+        <w:t xml:space="preserve">Figure </w:t>
+      </w:r>
+      <w:r>
+        <w:fldChar w:fldCharType="begin"/>
+      </w:r>
+      <w:r>
+        <w:instrText xml:space="preserve"> SEQ Figure \* ARABIC </w:instrText>
+      </w:r>
+      <w:r>
+        <w:fldChar w:fldCharType="separate"/>
+      </w:r>
+      <w:r>
+        <w:rPr>
+          <w:noProof/>
+        </w:rPr>
+        <w:t>3</w:t>
+      </w:r>
+      <w:r>
+        <w:fldChar w:fldCharType="end"/>
+      </w:r>
+      <w:r>
+        <w:t>: Logistic Regression</w:t>
+      </w:r>
+      <w:sdt>
+        <w:sdtPr>
+          <w:rPr>
+            <w:rFonts w:ascii="Aptos" w:hAnsi="Aptos"/>
+            <w:color w:val="0E2841"/>
+          </w:rPr>
+          <w:tag w:val="MENDELEY_CITATION_v3_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"/>
+          <w:id w:val="-445925652"/>
+          <w:placeholder>
+            <w:docPart w:val="DefaultPlaceholder_-1854013440"/>
+          </w:placeholder>
+        </w:sdtPr>
+        <w:sdtContent>
+          <w:r>
+            <w:rPr>
+              <w:rFonts w:ascii="Aptos" w:hAnsi="Aptos"/>
+              <w:color w:val="0E2841"/>
+            </w:rPr>
+            <w:t>(GeeksForGeeks, 2024a)</w:t>
+          </w:r>
+        </w:sdtContent>
+      </w:sdt>
     </w:p>
     <w:p>
       <w:pPr>
@@ -3195,11 +3331,9 @@
     </w:p>
     <w:p>
       <w:pPr>
+        <w:keepNext/>
         <w:ind w:left="2160" w:firstLine="720"/>
         <w:jc w:val="both"/>
-        <w:rPr>
-          <w:rFonts w:ascii="Arial" w:hAnsi="Arial" w:cs="Arial"/>
-        </w:rPr>
       </w:pPr>
       <w:r>
         <w:rPr>
@@ -3223,7 +3357,7 @@
                     </pic:cNvPicPr>
                   </pic:nvPicPr>
                   <pic:blipFill>
-                    <a:blip r:embed="rId10">
+                    <a:blip r:embed="rId11">
                       <a:extLst>
                         <a:ext uri="{28A0092B-C50C-407E-A947-70E740481C1C}">
                           <a14:useLocalDpi xmlns:a14="http://schemas.microsoft.com/office/drawing/2010/main" val="0"/>
@@ -3257,115 +3391,59 @@
     </w:p>
     <w:p>
       <w:pPr>
-        <w:jc w:val="both"/>
-        <w:rPr>
-          <w:rFonts w:ascii="Arial" w:hAnsi="Arial" w:cs="Arial"/>
-        </w:rPr>
-      </w:pPr>
-    </w:p>
-    <w:p>
-      <w:pPr>
-        <w:jc w:val="both"/>
-        <w:rPr>
-          <w:rFonts w:ascii="Arial" w:hAnsi="Arial" w:cs="Arial"/>
-        </w:rPr>
-      </w:pPr>
-    </w:p>
-    <w:p>
-      <w:pPr>
-        <w:jc w:val="both"/>
-        <w:rPr>
-          <w:rFonts w:ascii="Arial" w:hAnsi="Arial" w:cs="Arial"/>
-        </w:rPr>
-      </w:pPr>
-    </w:p>
-    <w:p>
-      <w:pPr>
-        <w:jc w:val="both"/>
-        <w:rPr>
-          <w:rFonts w:ascii="Arial" w:hAnsi="Arial" w:cs="Arial"/>
-        </w:rPr>
-      </w:pPr>
-    </w:p>
-    <w:p>
-      <w:pPr>
-        <w:jc w:val="both"/>
-        <w:rPr>
-          <w:rFonts w:ascii="Arial" w:hAnsi="Arial" w:cs="Arial"/>
-        </w:rPr>
-      </w:pPr>
-    </w:p>
-    <w:p>
-      <w:pPr>
-        <w:jc w:val="both"/>
-        <w:rPr>
-          <w:rFonts w:ascii="Arial" w:hAnsi="Arial" w:cs="Arial"/>
-        </w:rPr>
-      </w:pPr>
-    </w:p>
-    <w:p>
-      <w:pPr>
-        <w:jc w:val="both"/>
-        <w:rPr>
-          <w:rFonts w:ascii="Arial" w:hAnsi="Arial" w:cs="Arial"/>
-        </w:rPr>
-      </w:pPr>
-    </w:p>
-    <w:p>
-      <w:pPr>
-        <w:jc w:val="both"/>
-        <w:rPr>
-          <w:rFonts w:ascii="Arial" w:hAnsi="Arial" w:cs="Arial"/>
-        </w:rPr>
-      </w:pPr>
-    </w:p>
-    <w:p>
-      <w:pPr>
-        <w:jc w:val="both"/>
-        <w:rPr>
-          <w:rFonts w:ascii="Arial" w:hAnsi="Arial" w:cs="Arial"/>
-        </w:rPr>
-      </w:pPr>
-    </w:p>
-    <w:p>
-      <w:pPr>
-        <w:jc w:val="both"/>
-        <w:rPr>
-          <w:rFonts w:ascii="Arial" w:hAnsi="Arial" w:cs="Arial"/>
-        </w:rPr>
-      </w:pPr>
-    </w:p>
-    <w:p>
-      <w:pPr>
-        <w:jc w:val="both"/>
-        <w:rPr>
-          <w:rFonts w:ascii="Arial" w:hAnsi="Arial" w:cs="Arial"/>
-        </w:rPr>
-      </w:pPr>
-    </w:p>
-    <w:p>
-      <w:pPr>
-        <w:jc w:val="both"/>
-        <w:rPr>
-          <w:rFonts w:ascii="Arial" w:hAnsi="Arial" w:cs="Arial"/>
-        </w:rPr>
-      </w:pPr>
-    </w:p>
-    <w:p>
-      <w:pPr>
-        <w:jc w:val="both"/>
-        <w:rPr>
-          <w:rFonts w:ascii="Arial" w:hAnsi="Arial" w:cs="Arial"/>
-        </w:rPr>
-      </w:pPr>
-    </w:p>
-    <w:p>
-      <w:pPr>
-        <w:jc w:val="both"/>
-        <w:rPr>
-          <w:rFonts w:ascii="Arial" w:hAnsi="Arial" w:cs="Arial"/>
-        </w:rPr>
-      </w:pPr>
+        <w:pStyle w:val="Caption"/>
+        <w:ind w:left="2880" w:firstLine="720"/>
+        <w:jc w:val="both"/>
+        <w:rPr>
+          <w:rFonts w:ascii="Arial" w:hAnsi="Arial" w:cs="Arial"/>
+        </w:rPr>
+      </w:pPr>
+      <w:r>
+        <w:t xml:space="preserve">Figure </w:t>
+      </w:r>
+      <w:r>
+        <w:fldChar w:fldCharType="begin"/>
+      </w:r>
+      <w:r>
+        <w:instrText xml:space="preserve"> SEQ Figure \* ARABIC </w:instrText>
+      </w:r>
+      <w:r>
+        <w:fldChar w:fldCharType="separate"/>
+      </w:r>
+      <w:r>
+        <w:rPr>
+          <w:noProof/>
+        </w:rPr>
+        <w:t>4</w:t>
+      </w:r>
+      <w:r>
+        <w:fldChar w:fldCharType="end"/>
+      </w:r>
+      <w:r>
+        <w:t>: Sigmoid Function</w:t>
+      </w:r>
+      <w:sdt>
+        <w:sdtPr>
+          <w:rPr>
+            <w:rFonts w:ascii="Aptos" w:hAnsi="Aptos"/>
+            <w:color w:val="0E2841"/>
+          </w:rPr>
+          <w:tag w:val="MENDELEY_CITATION_v3_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"/>
+          <w:id w:val="-307708789"/>
+          <w:placeholder>
+            <w:docPart w:val="DefaultPlaceholder_-1854013440"/>
+          </w:placeholder>
+        </w:sdtPr>
+        <w:sdtContent>
+          <w:r>
+            <w:rPr>
+              <w:rFonts w:ascii="Aptos" w:hAnsi="Aptos"/>
+              <w:color w:val="0E2841"/>
+            </w:rPr>
+            <w:t>(GeeksForGeeks, 2024a)</w:t>
+          </w:r>
+        </w:sdtContent>
+      </w:sdt>
     </w:p>
     <w:p>
       <w:pPr>
@@ -4076,14 +4154,6 @@
         </w:rPr>
         <w:t>The implications of sentiment analysis on movie reviews are enormous in both the society and the business sector. Within the entertainment sector, it allows studios and platforms such as Netflix, Amazon Prime or IMDB to understand audience response in real time, predict how a movie will perform in the box office and how to adjust marketing strategies, e.g., why a movie did not do well based on the general complaints. It has value as a recommendation system in a business to create improved user engagement by recommending content in line with the positive sentiment, which leads to revenue via subscriptions and advertisements. On the social level, it helps to gain knowledge about the cultural trends, general attitude to social problems shown in films (e.g., the topic of diversity or environment), and even the psychological knowledge based on the summary of emotional reactions. This task is beneficial in general NLP applications to build customer feedback analysis tools in any industry such as e-commerce or social media to help make products and services responsive. Ethical considerations however involve alleviating training data biases which may enhance stereotyping in film reviews.</w:t>
       </w:r>
-    </w:p>
-    <w:p>
-      <w:pPr>
-        <w:jc w:val="both"/>
-        <w:rPr>
-          <w:rFonts w:ascii="Arial" w:hAnsi="Arial" w:cs="Arial"/>
-        </w:rPr>
-      </w:pPr>
     </w:p>
     <w:p>
       <w:pPr>
@@ -4437,18 +4507,16 @@
     </w:p>
     <w:p>
       <w:pPr>
+        <w:keepNext/>
         <w:ind w:left="360" w:firstLine="720"/>
-        <w:rPr>
-          <w:rFonts w:ascii="Arial" w:hAnsi="Arial" w:cs="Arial"/>
-        </w:rPr>
       </w:pPr>
       <w:r>
         <w:rPr>
           <w:noProof/>
         </w:rPr>
         <w:drawing>
-          <wp:inline distT="0" distB="0" distL="0" distR="0" wp14:anchorId="6269230B" wp14:editId="1E51C42E">
-            <wp:extent cx="5193323" cy="2921244"/>
+          <wp:inline distT="0" distB="0" distL="0" distR="0" wp14:anchorId="6269230B" wp14:editId="3E0E7CDE">
+            <wp:extent cx="4278923" cy="2406894"/>
             <wp:effectExtent l="0" t="0" r="7620" b="0"/>
             <wp:docPr id="1113664386" name="Picture 3" descr="Unlocking the Power of Text: A Deep Dive into NLP and Its ..."/>
             <wp:cNvGraphicFramePr>
@@ -4464,7 +4532,7 @@
                     </pic:cNvPicPr>
                   </pic:nvPicPr>
                   <pic:blipFill>
-                    <a:blip r:embed="rId11" cstate="print">
+                    <a:blip r:embed="rId12" cstate="print">
                       <a:extLst>
                         <a:ext uri="{28A0092B-C50C-407E-A947-70E740481C1C}">
                           <a14:useLocalDpi xmlns:a14="http://schemas.microsoft.com/office/drawing/2010/main" val="0"/>
@@ -4479,7 +4547,7 @@
                   <pic:spPr bwMode="auto">
                     <a:xfrm>
                       <a:off x="0" y="0"/>
-                      <a:ext cx="5194973" cy="2922172"/>
+                      <a:ext cx="4283753" cy="2409611"/>
                     </a:xfrm>
                     <a:prstGeom prst="rect">
                       <a:avLst/>
@@ -4498,6 +4566,61 @@
     </w:p>
     <w:p>
       <w:pPr>
+        <w:pStyle w:val="Caption"/>
+        <w:ind w:left="720" w:firstLine="720"/>
+        <w:rPr>
+          <w:rFonts w:ascii="Arial" w:hAnsi="Arial" w:cs="Arial"/>
+        </w:rPr>
+      </w:pPr>
+      <w:r>
+        <w:t xml:space="preserve">Figure </w:t>
+      </w:r>
+      <w:r>
+        <w:fldChar w:fldCharType="begin"/>
+      </w:r>
+      <w:r>
+        <w:instrText xml:space="preserve"> SEQ Figure \* ARABIC </w:instrText>
+      </w:r>
+      <w:r>
+        <w:fldChar w:fldCharType="separate"/>
+      </w:r>
+      <w:r>
+        <w:rPr>
+          <w:noProof/>
+        </w:rPr>
+        <w:t>5</w:t>
+      </w:r>
+      <w:r>
+        <w:fldChar w:fldCharType="end"/>
+      </w:r>
+      <w:r>
+        <w:t>: Preprocessing</w:t>
+      </w:r>
+      <w:sdt>
+        <w:sdtPr>
+          <w:rPr>
+            <w:rFonts w:ascii="Aptos" w:hAnsi="Aptos"/>
+            <w:color w:val="0E2841"/>
+          </w:rPr>
+          <w:tag w:val="MENDELEY_CITATION_v3_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"/>
+          <w:id w:val="1226260650"/>
+          <w:placeholder>
+            <w:docPart w:val="DefaultPlaceholder_-1854013440"/>
+          </w:placeholder>
+        </w:sdtPr>
+        <w:sdtContent>
+          <w:r>
+            <w:rPr>
+              <w:rFonts w:ascii="Aptos" w:hAnsi="Aptos"/>
+              <w:color w:val="0E2841"/>
+            </w:rPr>
+            <w:t>(GeeksForGeeks, 2025b)</w:t>
+          </w:r>
+        </w:sdtContent>
+      </w:sdt>
+    </w:p>
+    <w:p>
+      <w:pPr>
         <w:pStyle w:val="Heading3"/>
         <w:numPr>
           <w:ilvl w:val="2"/>
@@ -4579,16 +4702,42 @@
         <w:rPr>
           <w:rFonts w:ascii="Arial" w:hAnsi="Arial" w:cs="Arial"/>
         </w:rPr>
-        <w:t>1,2)) to get phrases such as highly recommend. TF-IDF is especially useful with sparse textual data such as movie reviews that give high-dimensional vectors that are informative.</w:t>
-      </w:r>
-    </w:p>
-    <w:p>
-      <w:pPr>
+        <w:t>1,2)) to get phrases such as highly recommend. TF-IDF is especially useful with sparse textual data such as movie reviews that give high-dimensional vectors that are informative</w:t>
+      </w:r>
+      <w:sdt>
+        <w:sdtPr>
+          <w:rPr>
+            <w:rFonts w:ascii="Arial" w:hAnsi="Arial" w:cs="Arial"/>
+            <w:color w:val="000000"/>
+          </w:rPr>
+          <w:tag w:val="MENDELEY_CITATION_v3_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"/>
+          <w:id w:val="828256182"/>
+          <w:placeholder>
+            <w:docPart w:val="DefaultPlaceholder_-1854013440"/>
+          </w:placeholder>
+        </w:sdtPr>
+        <w:sdtContent>
+          <w:r>
+            <w:rPr>
+              <w:rFonts w:ascii="Arial" w:hAnsi="Arial" w:cs="Arial"/>
+              <w:color w:val="000000"/>
+            </w:rPr>
+            <w:t>(Shubham Chouksey, 2020)</w:t>
+          </w:r>
+        </w:sdtContent>
+      </w:sdt>
+      <w:r>
+        <w:rPr>
+          <w:rFonts w:ascii="Arial" w:hAnsi="Arial" w:cs="Arial"/>
+        </w:rPr>
+        <w:t>.</w:t>
+      </w:r>
+    </w:p>
+    <w:p>
+      <w:pPr>
+        <w:keepNext/>
         <w:ind w:firstLine="720"/>
         <w:jc w:val="both"/>
-        <w:rPr>
-          <w:rFonts w:ascii="Arial" w:hAnsi="Arial" w:cs="Arial"/>
-        </w:rPr>
       </w:pPr>
       <w:r>
         <w:rPr>
@@ -4612,7 +4761,7 @@
                     </pic:cNvPicPr>
                   </pic:nvPicPr>
                   <pic:blipFill>
-                    <a:blip r:embed="rId12" cstate="print">
+                    <a:blip r:embed="rId13" cstate="print">
                       <a:extLst>
                         <a:ext uri="{28A0092B-C50C-407E-A947-70E740481C1C}">
                           <a14:useLocalDpi xmlns:a14="http://schemas.microsoft.com/office/drawing/2010/main" val="0"/>
@@ -4646,19 +4795,59 @@
     </w:p>
     <w:p>
       <w:pPr>
-        <w:jc w:val="both"/>
-        <w:rPr>
-          <w:rFonts w:ascii="Arial" w:hAnsi="Arial" w:cs="Arial"/>
-        </w:rPr>
-      </w:pPr>
-    </w:p>
-    <w:p>
-      <w:pPr>
-        <w:jc w:val="both"/>
-        <w:rPr>
-          <w:rFonts w:ascii="Arial" w:hAnsi="Arial" w:cs="Arial"/>
-        </w:rPr>
-      </w:pPr>
+        <w:pStyle w:val="Caption"/>
+        <w:ind w:left="2160" w:firstLine="720"/>
+        <w:jc w:val="both"/>
+        <w:rPr>
+          <w:rFonts w:ascii="Arial" w:hAnsi="Arial" w:cs="Arial"/>
+        </w:rPr>
+      </w:pPr>
+      <w:r>
+        <w:t xml:space="preserve">Figure </w:t>
+      </w:r>
+      <w:r>
+        <w:fldChar w:fldCharType="begin"/>
+      </w:r>
+      <w:r>
+        <w:instrText xml:space="preserve"> SEQ Figure \* ARABIC </w:instrText>
+      </w:r>
+      <w:r>
+        <w:fldChar w:fldCharType="separate"/>
+      </w:r>
+      <w:r>
+        <w:rPr>
+          <w:noProof/>
+        </w:rPr>
+        <w:t>6</w:t>
+      </w:r>
+      <w:r>
+        <w:fldChar w:fldCharType="end"/>
+      </w:r>
+      <w:r>
+        <w:t>: TF-IDF</w:t>
+      </w:r>
+      <w:sdt>
+        <w:sdtPr>
+          <w:rPr>
+            <w:rFonts w:ascii="Aptos" w:hAnsi="Aptos"/>
+            <w:color w:val="0E2841"/>
+          </w:rPr>
+          <w:tag w:val="MENDELEY_CITATION_v3_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"/>
+          <w:id w:val="1408267544"/>
+          <w:placeholder>
+            <w:docPart w:val="DefaultPlaceholder_-1854013440"/>
+          </w:placeholder>
+        </w:sdtPr>
+        <w:sdtContent>
+          <w:r>
+            <w:rPr>
+              <w:rFonts w:ascii="Aptos" w:hAnsi="Aptos"/>
+              <w:color w:val="0E2841"/>
+            </w:rPr>
+            <w:t>(Shubham Chouksey, 2020)</w:t>
+          </w:r>
+        </w:sdtContent>
+      </w:sdt>
     </w:p>
     <w:p>
       <w:pPr>
@@ -5251,11 +5440,9 @@
     </w:p>
     <w:p>
       <w:pPr>
+        <w:keepNext/>
         <w:ind w:firstLine="360"/>
         <w:jc w:val="both"/>
-        <w:rPr>
-          <w:rFonts w:ascii="Arial" w:hAnsi="Arial" w:cs="Arial"/>
-        </w:rPr>
       </w:pPr>
       <w:r>
         <w:rPr>
@@ -5279,7 +5466,7 @@
                     </pic:cNvPicPr>
                   </pic:nvPicPr>
                   <pic:blipFill>
-                    <a:blip r:embed="rId13">
+                    <a:blip r:embed="rId14">
                       <a:extLst>
                         <a:ext uri="{28A0092B-C50C-407E-A947-70E740481C1C}">
                           <a14:useLocalDpi xmlns:a14="http://schemas.microsoft.com/office/drawing/2010/main" val="0"/>
@@ -5313,19 +5500,73 @@
     </w:p>
     <w:p>
       <w:pPr>
-        <w:rPr>
-          <w:rFonts w:ascii="Arial" w:hAnsi="Arial" w:cs="Arial"/>
-        </w:rPr>
-      </w:pPr>
-      <w:r>
-        <w:rPr>
-          <w:rFonts w:ascii="Arial" w:hAnsi="Arial" w:cs="Arial"/>
+        <w:pStyle w:val="Caption"/>
+        <w:ind w:left="1440" w:firstLine="720"/>
+        <w:jc w:val="both"/>
+        <w:rPr>
+          <w:rFonts w:ascii="Arial" w:hAnsi="Arial" w:cs="Arial"/>
+        </w:rPr>
+      </w:pPr>
+      <w:r>
+        <w:t xml:space="preserve">Figure </w:t>
+      </w:r>
+      <w:r>
+        <w:fldChar w:fldCharType="begin"/>
+      </w:r>
+      <w:r>
+        <w:instrText xml:space="preserve"> SEQ Figure \* ARABIC </w:instrText>
+      </w:r>
+      <w:r>
+        <w:fldChar w:fldCharType="separate"/>
+      </w:r>
+      <w:r>
+        <w:rPr>
           <w:noProof/>
         </w:rPr>
+        <w:t>7</w:t>
+      </w:r>
+      <w:r>
+        <w:fldChar w:fldCharType="end"/>
+      </w:r>
+      <w:r>
+        <w:t>: State Transition Diagram</w:t>
+      </w:r>
+      <w:sdt>
+        <w:sdtPr>
+          <w:rPr>
+            <w:rFonts w:ascii="Aptos" w:hAnsi="Aptos"/>
+            <w:color w:val="0E2841"/>
+          </w:rPr>
+          <w:tag w:val="MENDELEY_CITATION_v3_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"/>
+          <w:id w:val="-159319436"/>
+          <w:placeholder>
+            <w:docPart w:val="DefaultPlaceholder_-1854013440"/>
+          </w:placeholder>
+        </w:sdtPr>
+        <w:sdtContent>
+          <w:r>
+            <w:rPr>
+              <w:rFonts w:ascii="Aptos" w:hAnsi="Aptos"/>
+              <w:color w:val="0E2841"/>
+            </w:rPr>
+            <w:t>(GeeksForGeeks, 2025a)</w:t>
+          </w:r>
+        </w:sdtContent>
+      </w:sdt>
+    </w:p>
+    <w:p>
+      <w:pPr>
+        <w:keepNext/>
+      </w:pPr>
+      <w:r>
+        <w:rPr>
+          <w:rFonts w:ascii="Arial" w:hAnsi="Arial" w:cs="Arial"/>
+          <w:noProof/>
+        </w:rPr>
         <w:drawing>
-          <wp:inline distT="0" distB="0" distL="0" distR="0" wp14:anchorId="57BFC79B" wp14:editId="37F56943">
-            <wp:extent cx="4817110" cy="8229600"/>
-            <wp:effectExtent l="0" t="0" r="2540" b="0"/>
+          <wp:inline distT="0" distB="0" distL="0" distR="0" wp14:anchorId="57BFC79B" wp14:editId="0CF920F9">
+            <wp:extent cx="4549493" cy="7772400"/>
+            <wp:effectExtent l="0" t="0" r="3810" b="0"/>
             <wp:docPr id="483821646" name="Picture 1" descr="A diagram of a company&#10;&#10;AI-generated content may be incorrect."/>
             <wp:cNvGraphicFramePr>
               <a:graphicFrameLocks xmlns:a="http://schemas.openxmlformats.org/drawingml/2006/main" noChangeAspect="1"/>
@@ -5338,7 +5579,7 @@
                     <pic:cNvPicPr/>
                   </pic:nvPicPr>
                   <pic:blipFill>
-                    <a:blip r:embed="rId14">
+                    <a:blip r:embed="rId15">
                       <a:extLst>
                         <a:ext uri="{28A0092B-C50C-407E-A947-70E740481C1C}">
                           <a14:useLocalDpi xmlns:a14="http://schemas.microsoft.com/office/drawing/2010/main" val="0"/>
@@ -5352,7 +5593,7 @@
                   <pic:spPr>
                     <a:xfrm>
                       <a:off x="0" y="0"/>
-                      <a:ext cx="4817110" cy="8229600"/>
+                      <a:ext cx="4551742" cy="7776243"/>
                     </a:xfrm>
                     <a:prstGeom prst="rect">
                       <a:avLst/>
@@ -5363,6 +5604,44 @@
             </a:graphic>
           </wp:inline>
         </w:drawing>
+      </w:r>
+    </w:p>
+    <w:p>
+      <w:pPr>
+        <w:pStyle w:val="Caption"/>
+        <w:rPr>
+          <w:rFonts w:ascii="Arial" w:hAnsi="Arial" w:cs="Arial"/>
+        </w:rPr>
+      </w:pPr>
+      <w:r>
+        <w:t xml:space="preserve">Figure </w:t>
+      </w:r>
+      <w:r>
+        <w:fldChar w:fldCharType="begin"/>
+      </w:r>
+      <w:r>
+        <w:instrText xml:space="preserve"> SEQ Figure \* ARABIC </w:instrText>
+      </w:r>
+      <w:r>
+        <w:fldChar w:fldCharType="separate"/>
+      </w:r>
+      <w:r>
+        <w:rPr>
+          <w:noProof/>
+        </w:rPr>
+        <w:t>8</w:t>
+      </w:r>
+      <w:r>
+        <w:fldChar w:fldCharType="end"/>
+      </w:r>
+      <w:r>
+        <w:t>: Whole System</w:t>
+      </w:r>
+      <w:r>
+        <w:rPr>
+          <w:noProof/>
+        </w:rPr>
+        <w:t xml:space="preserve"> State Transition Diagram</w:t>
       </w:r>
     </w:p>
     <w:p>
@@ -8503,10 +8782,8 @@
     </w:p>
     <w:p>
       <w:pPr>
-        <w:jc w:val="both"/>
-        <w:rPr>
-          <w:rFonts w:ascii="Arial" w:hAnsi="Arial" w:cs="Arial"/>
-        </w:rPr>
+        <w:keepNext/>
+        <w:jc w:val="both"/>
       </w:pPr>
       <w:r>
         <w:rPr>
@@ -8546,7 +8823,7 @@
                     <pic:cNvPicPr/>
                   </pic:nvPicPr>
                   <pic:blipFill>
-                    <a:blip r:embed="rId15"/>
+                    <a:blip r:embed="rId16"/>
                     <a:stretch>
                       <a:fillRect/>
                     </a:stretch>
@@ -8566,6 +8843,62 @@
           </wp:inline>
         </w:drawing>
       </w:r>
+    </w:p>
+    <w:p>
+      <w:pPr>
+        <w:pStyle w:val="Caption"/>
+        <w:ind w:left="1440" w:firstLine="720"/>
+        <w:jc w:val="both"/>
+        <w:rPr>
+          <w:rFonts w:ascii="Arial" w:hAnsi="Arial" w:cs="Arial"/>
+        </w:rPr>
+      </w:pPr>
+      <w:r>
+        <w:t xml:space="preserve">Figure </w:t>
+      </w:r>
+      <w:r>
+        <w:fldChar w:fldCharType="begin"/>
+      </w:r>
+      <w:r>
+        <w:instrText xml:space="preserve"> SEQ Figure \* ARABIC </w:instrText>
+      </w:r>
+      <w:r>
+        <w:fldChar w:fldCharType="separate"/>
+      </w:r>
+      <w:r>
+        <w:rPr>
+          <w:noProof/>
+        </w:rPr>
+        <w:t>9</w:t>
+      </w:r>
+      <w:r>
+        <w:fldChar w:fldCharType="end"/>
+      </w:r>
+      <w:r>
+        <w:t>: Python</w:t>
+      </w:r>
+      <w:sdt>
+        <w:sdtPr>
+          <w:rPr>
+            <w:rFonts w:ascii="Aptos" w:hAnsi="Aptos"/>
+            <w:color w:val="0E2841"/>
+          </w:rPr>
+          <w:tag w:val="MENDELEY_CITATION_v3_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"/>
+          <w:id w:val="192815171"/>
+          <w:placeholder>
+            <w:docPart w:val="DefaultPlaceholder_-1854013440"/>
+          </w:placeholder>
+        </w:sdtPr>
+        <w:sdtContent>
+          <w:r>
+            <w:rPr>
+              <w:rFonts w:ascii="Aptos" w:hAnsi="Aptos"/>
+              <w:color w:val="0E2841"/>
+            </w:rPr>
+            <w:t>(Python, 2024b)</w:t>
+          </w:r>
+        </w:sdtContent>
+      </w:sdt>
     </w:p>
     <w:p>
       <w:pPr>
@@ -8651,11 +8984,9 @@
     </w:p>
     <w:p>
       <w:pPr>
+        <w:keepNext/>
         <w:ind w:left="1440" w:firstLine="720"/>
         <w:jc w:val="both"/>
-        <w:rPr>
-          <w:rFonts w:ascii="Arial" w:hAnsi="Arial" w:cs="Arial"/>
-        </w:rPr>
       </w:pPr>
       <w:r>
         <w:rPr>
@@ -8677,7 +9008,7 @@
                     <pic:cNvPicPr/>
                   </pic:nvPicPr>
                   <pic:blipFill>
-                    <a:blip r:embed="rId16"/>
+                    <a:blip r:embed="rId17"/>
                     <a:stretch>
                       <a:fillRect/>
                     </a:stretch>
@@ -8700,27 +9031,66 @@
     </w:p>
     <w:p>
       <w:pPr>
-        <w:jc w:val="both"/>
-        <w:rPr>
-          <w:rFonts w:ascii="Arial" w:hAnsi="Arial" w:cs="Arial"/>
-        </w:rPr>
-      </w:pPr>
-    </w:p>
-    <w:p>
-      <w:pPr>
-        <w:jc w:val="both"/>
-        <w:rPr>
-          <w:rFonts w:ascii="Arial" w:hAnsi="Arial" w:cs="Arial"/>
-        </w:rPr>
-      </w:pPr>
-    </w:p>
-    <w:p>
-      <w:pPr>
-        <w:jc w:val="both"/>
-        <w:rPr>
-          <w:rFonts w:ascii="Arial" w:hAnsi="Arial" w:cs="Arial"/>
-        </w:rPr>
-      </w:pPr>
+        <w:pStyle w:val="Caption"/>
+        <w:ind w:left="2160" w:firstLine="720"/>
+        <w:jc w:val="both"/>
+        <w:rPr>
+          <w:rFonts w:ascii="Arial" w:hAnsi="Arial" w:cs="Arial"/>
+        </w:rPr>
+      </w:pPr>
+      <w:r>
+        <w:t xml:space="preserve">Figure </w:t>
+      </w:r>
+      <w:r>
+        <w:fldChar w:fldCharType="begin"/>
+      </w:r>
+      <w:r>
+        <w:instrText xml:space="preserve"> SEQ Figure \* ARABIC </w:instrText>
+      </w:r>
+      <w:r>
+        <w:fldChar w:fldCharType="separate"/>
+      </w:r>
+      <w:r>
+        <w:rPr>
+          <w:noProof/>
+        </w:rPr>
+        <w:t>10</w:t>
+      </w:r>
+      <w:r>
+        <w:fldChar w:fldCharType="end"/>
+      </w:r>
+      <w:r>
+        <w:t>: MS Word</w:t>
+      </w:r>
+      <w:sdt>
+        <w:sdtPr>
+          <w:rPr>
+            <w:rFonts w:ascii="Aptos" w:hAnsi="Aptos"/>
+            <w:color w:val="0E2841"/>
+          </w:rPr>
+          <w:tag w:val="MENDELEY_CITATION_v3_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"/>
+          <w:id w:val="-1600244352"/>
+          <w:placeholder>
+            <w:docPart w:val="DefaultPlaceholder_-1854013440"/>
+          </w:placeholder>
+        </w:sdtPr>
+        <w:sdtContent>
+          <w:r>
+            <w:rPr>
+              <w:rFonts w:ascii="Aptos" w:hAnsi="Aptos"/>
+              <w:color w:val="0E2841"/>
+            </w:rPr>
+            <w:t xml:space="preserve"> </w:t>
+          </w:r>
+          <w:r>
+            <w:rPr>
+              <w:rFonts w:ascii="Aptos" w:hAnsi="Aptos"/>
+              <w:color w:val="0E2841"/>
+            </w:rPr>
+            <w:t>(Nafiul Khan Earth, 2024)</w:t>
+          </w:r>
+        </w:sdtContent>
+      </w:sdt>
     </w:p>
     <w:p>
       <w:pPr>
@@ -8792,10 +9162,8 @@
     </w:p>
     <w:p>
       <w:pPr>
-        <w:jc w:val="both"/>
-        <w:rPr>
-          <w:rFonts w:ascii="Arial" w:hAnsi="Arial" w:cs="Arial"/>
-        </w:rPr>
+        <w:keepNext/>
+        <w:jc w:val="both"/>
       </w:pPr>
       <w:r>
         <w:rPr>
@@ -8817,7 +9185,7 @@
                     <pic:cNvPicPr/>
                   </pic:nvPicPr>
                   <pic:blipFill>
-                    <a:blip r:embed="rId17"/>
+                    <a:blip r:embed="rId18"/>
                     <a:stretch>
                       <a:fillRect/>
                     </a:stretch>
@@ -8836,6 +9204,39 @@
             </a:graphic>
           </wp:inline>
         </w:drawing>
+      </w:r>
+    </w:p>
+    <w:p>
+      <w:pPr>
+        <w:pStyle w:val="Caption"/>
+        <w:jc w:val="both"/>
+        <w:rPr>
+          <w:rFonts w:ascii="Arial" w:hAnsi="Arial" w:cs="Arial"/>
+        </w:rPr>
+      </w:pPr>
+      <w:r>
+        <w:t xml:space="preserve">Figure </w:t>
+      </w:r>
+      <w:r>
+        <w:fldChar w:fldCharType="begin"/>
+      </w:r>
+      <w:r>
+        <w:instrText xml:space="preserve"> SEQ Figure \* ARABIC </w:instrText>
+      </w:r>
+      <w:r>
+        <w:fldChar w:fldCharType="separate"/>
+      </w:r>
+      <w:r>
+        <w:rPr>
+          <w:noProof/>
+        </w:rPr>
+        <w:t>11</w:t>
+      </w:r>
+      <w:r>
+        <w:fldChar w:fldCharType="end"/>
+      </w:r>
+      <w:r>
+        <w:t>: Screenshot Taken from Desktop of Google Colab Notebook</w:t>
       </w:r>
     </w:p>
     <w:p>
@@ -8915,10 +9316,8 @@
     </w:p>
     <w:p>
       <w:pPr>
-        <w:jc w:val="both"/>
-        <w:rPr>
-          <w:rFonts w:ascii="Arial" w:hAnsi="Arial" w:cs="Arial"/>
-        </w:rPr>
+        <w:keepNext/>
+        <w:jc w:val="both"/>
       </w:pPr>
       <w:r>
         <w:rPr>
@@ -8940,7 +9339,7 @@
                     <pic:cNvPicPr/>
                   </pic:nvPicPr>
                   <pic:blipFill>
-                    <a:blip r:embed="rId18"/>
+                    <a:blip r:embed="rId19"/>
                     <a:stretch>
                       <a:fillRect/>
                     </a:stretch>
@@ -8959,6 +9358,39 @@
             </a:graphic>
           </wp:inline>
         </w:drawing>
+      </w:r>
+    </w:p>
+    <w:p>
+      <w:pPr>
+        <w:pStyle w:val="Caption"/>
+        <w:jc w:val="both"/>
+        <w:rPr>
+          <w:rFonts w:ascii="Arial" w:hAnsi="Arial" w:cs="Arial"/>
+        </w:rPr>
+      </w:pPr>
+      <w:r>
+        <w:t xml:space="preserve">Figure </w:t>
+      </w:r>
+      <w:r>
+        <w:fldChar w:fldCharType="begin"/>
+      </w:r>
+      <w:r>
+        <w:instrText xml:space="preserve"> SEQ Figure \* ARABIC </w:instrText>
+      </w:r>
+      <w:r>
+        <w:fldChar w:fldCharType="separate"/>
+      </w:r>
+      <w:r>
+        <w:rPr>
+          <w:noProof/>
+        </w:rPr>
+        <w:t>12</w:t>
+      </w:r>
+      <w:r>
+        <w:fldChar w:fldCharType="end"/>
+      </w:r>
+      <w:r>
+        <w:t>:Screenshot taken from Desktop of Github</w:t>
       </w:r>
     </w:p>
     <w:p>
@@ -9037,10 +9469,8 @@
     </w:p>
     <w:p>
       <w:pPr>
-        <w:jc w:val="both"/>
-        <w:rPr>
-          <w:rFonts w:ascii="Arial" w:hAnsi="Arial" w:cs="Arial"/>
-        </w:rPr>
+        <w:keepNext/>
+        <w:jc w:val="both"/>
       </w:pPr>
       <w:r>
         <w:rPr>
@@ -9062,7 +9492,7 @@
                     <pic:cNvPicPr/>
                   </pic:nvPicPr>
                   <pic:blipFill>
-                    <a:blip r:embed="rId19"/>
+                    <a:blip r:embed="rId20"/>
                     <a:stretch>
                       <a:fillRect/>
                     </a:stretch>
@@ -9081,6 +9511,39 @@
             </a:graphic>
           </wp:inline>
         </w:drawing>
+      </w:r>
+    </w:p>
+    <w:p>
+      <w:pPr>
+        <w:pStyle w:val="Caption"/>
+        <w:jc w:val="both"/>
+        <w:rPr>
+          <w:rFonts w:ascii="Arial" w:hAnsi="Arial" w:cs="Arial"/>
+        </w:rPr>
+      </w:pPr>
+      <w:r>
+        <w:t xml:space="preserve">Figure </w:t>
+      </w:r>
+      <w:r>
+        <w:fldChar w:fldCharType="begin"/>
+      </w:r>
+      <w:r>
+        <w:instrText xml:space="preserve"> SEQ Figure \* ARABIC </w:instrText>
+      </w:r>
+      <w:r>
+        <w:fldChar w:fldCharType="separate"/>
+      </w:r>
+      <w:r>
+        <w:rPr>
+          <w:noProof/>
+        </w:rPr>
+        <w:t>13</w:t>
+      </w:r>
+      <w:r>
+        <w:fldChar w:fldCharType="end"/>
+      </w:r>
+      <w:r>
+        <w:t>: Screenshot taken from Desktop of Kaggle</w:t>
       </w:r>
     </w:p>
     <w:p>
@@ -9210,13 +9673,6 @@
           <w:rFonts w:ascii="Arial" w:hAnsi="Arial" w:cs="Arial"/>
         </w:rPr>
       </w:pPr>
-    </w:p>
-    <w:p>
-      <w:pPr>
-        <w:rPr>
-          <w:rFonts w:ascii="Arial" w:hAnsi="Arial" w:cs="Arial"/>
-        </w:rPr>
-      </w:pPr>
       <w:r>
         <w:rPr>
           <w:rFonts w:ascii="Arial" w:hAnsi="Arial" w:cs="Arial"/>
@@ -9280,6 +9736,258 @@
         </w:rPr>
         <w:t>.</w:t>
       </w:r>
+    </w:p>
+    <w:p>
+      <w:pPr>
+        <w:rPr>
+          <w:rFonts w:ascii="Arial" w:hAnsi="Arial" w:cs="Arial"/>
+        </w:rPr>
+      </w:pPr>
+      <w:r>
+        <w:rPr>
+          <w:rFonts w:ascii="Arial" w:hAnsi="Arial" w:cs="Arial"/>
+        </w:rPr>
+        <w:t>Counter</w:t>
+      </w:r>
+    </w:p>
+    <w:p>
+      <w:pPr>
+        <w:rPr>
+          <w:rFonts w:ascii="Arial" w:hAnsi="Arial" w:cs="Arial"/>
+        </w:rPr>
+      </w:pPr>
+      <w:r>
+        <w:rPr>
+          <w:rFonts w:ascii="Arial" w:hAnsi="Arial" w:cs="Arial"/>
+        </w:rPr>
+        <w:t>Counter from the collections module is a specialized dictionary subclass for counting hashable objects, making it easy to tally frequencies of elements like words in text data.</w:t>
+      </w:r>
+    </w:p>
+    <w:p>
+      <w:pPr>
+        <w:rPr>
+          <w:rFonts w:ascii="Arial" w:hAnsi="Arial" w:cs="Arial"/>
+        </w:rPr>
+      </w:pPr>
+      <w:r>
+        <w:rPr>
+          <w:rFonts w:ascii="Arial" w:hAnsi="Arial" w:cs="Arial"/>
+        </w:rPr>
+        <w:t>Warnings</w:t>
+      </w:r>
+    </w:p>
+    <w:p>
+      <w:pPr>
+        <w:rPr>
+          <w:rFonts w:ascii="Arial" w:hAnsi="Arial" w:cs="Arial"/>
+        </w:rPr>
+      </w:pPr>
+      <w:r>
+        <w:rPr>
+          <w:rFonts w:ascii="Arial" w:hAnsi="Arial" w:cs="Arial"/>
+        </w:rPr>
+        <w:t>Warning is a python library which is used to filter out warning messages in notebook</w:t>
+      </w:r>
+      <w:r>
+        <w:rPr>
+          <w:rFonts w:ascii="Arial" w:hAnsi="Arial" w:cs="Arial"/>
+        </w:rPr>
+        <w:t>.</w:t>
+      </w:r>
+    </w:p>
+    <w:p>
+      <w:pPr>
+        <w:rPr>
+          <w:rFonts w:ascii="Arial" w:hAnsi="Arial" w:cs="Arial"/>
+        </w:rPr>
+      </w:pPr>
+      <w:r>
+        <w:rPr>
+          <w:rFonts w:ascii="Arial" w:hAnsi="Arial" w:cs="Arial"/>
+        </w:rPr>
+        <w:t>MathplotLib</w:t>
+      </w:r>
+    </w:p>
+    <w:p>
+      <w:pPr>
+        <w:rPr>
+          <w:rFonts w:ascii="Arial" w:hAnsi="Arial" w:cs="Arial"/>
+        </w:rPr>
+      </w:pPr>
+      <w:r>
+        <w:rPr>
+          <w:rFonts w:ascii="Arial" w:hAnsi="Arial" w:cs="Arial"/>
+        </w:rPr>
+        <w:t>It is a plotting Libarary used for creating static, animated and interactive visualizations</w:t>
+      </w:r>
+    </w:p>
+    <w:p>
+      <w:pPr>
+        <w:rPr>
+          <w:rFonts w:ascii="Arial" w:hAnsi="Arial" w:cs="Arial"/>
+        </w:rPr>
+      </w:pPr>
+    </w:p>
+    <w:p>
+      <w:pPr>
+        <w:rPr>
+          <w:rFonts w:ascii="Arial" w:hAnsi="Arial" w:cs="Arial"/>
+        </w:rPr>
+      </w:pPr>
+    </w:p>
+    <w:p>
+      <w:pPr>
+        <w:rPr>
+          <w:rFonts w:ascii="Arial" w:hAnsi="Arial" w:cs="Arial"/>
+        </w:rPr>
+      </w:pPr>
+    </w:p>
+    <w:p>
+      <w:pPr>
+        <w:rPr>
+          <w:rFonts w:ascii="Arial" w:hAnsi="Arial" w:cs="Arial"/>
+        </w:rPr>
+      </w:pPr>
+    </w:p>
+    <w:p>
+      <w:pPr>
+        <w:rPr>
+          <w:rFonts w:ascii="Arial" w:hAnsi="Arial" w:cs="Arial"/>
+        </w:rPr>
+      </w:pPr>
+    </w:p>
+    <w:p>
+      <w:pPr>
+        <w:rPr>
+          <w:rFonts w:ascii="Arial" w:hAnsi="Arial" w:cs="Arial"/>
+        </w:rPr>
+      </w:pPr>
+    </w:p>
+    <w:p>
+      <w:pPr>
+        <w:rPr>
+          <w:rFonts w:ascii="Arial" w:hAnsi="Arial" w:cs="Arial"/>
+        </w:rPr>
+      </w:pPr>
+    </w:p>
+    <w:p>
+      <w:pPr>
+        <w:rPr>
+          <w:rFonts w:ascii="Arial" w:hAnsi="Arial" w:cs="Arial"/>
+        </w:rPr>
+      </w:pPr>
+    </w:p>
+    <w:p>
+      <w:pPr>
+        <w:rPr>
+          <w:rFonts w:ascii="Arial" w:hAnsi="Arial" w:cs="Arial"/>
+        </w:rPr>
+      </w:pPr>
+    </w:p>
+    <w:p>
+      <w:pPr>
+        <w:rPr>
+          <w:rFonts w:ascii="Arial" w:hAnsi="Arial" w:cs="Arial"/>
+        </w:rPr>
+      </w:pPr>
+    </w:p>
+    <w:p>
+      <w:pPr>
+        <w:rPr>
+          <w:rFonts w:ascii="Arial" w:hAnsi="Arial" w:cs="Arial"/>
+        </w:rPr>
+      </w:pPr>
+    </w:p>
+    <w:p>
+      <w:pPr>
+        <w:rPr>
+          <w:rFonts w:ascii="Arial" w:hAnsi="Arial" w:cs="Arial"/>
+        </w:rPr>
+      </w:pPr>
+    </w:p>
+    <w:p>
+      <w:pPr>
+        <w:rPr>
+          <w:rFonts w:ascii="Arial" w:hAnsi="Arial" w:cs="Arial"/>
+        </w:rPr>
+      </w:pPr>
+    </w:p>
+    <w:p>
+      <w:pPr>
+        <w:rPr>
+          <w:rFonts w:ascii="Arial" w:hAnsi="Arial" w:cs="Arial"/>
+        </w:rPr>
+      </w:pPr>
+    </w:p>
+    <w:p>
+      <w:pPr>
+        <w:rPr>
+          <w:rFonts w:ascii="Arial" w:hAnsi="Arial" w:cs="Arial"/>
+        </w:rPr>
+      </w:pPr>
+    </w:p>
+    <w:p>
+      <w:pPr>
+        <w:rPr>
+          <w:rFonts w:ascii="Arial" w:hAnsi="Arial" w:cs="Arial"/>
+        </w:rPr>
+      </w:pPr>
+    </w:p>
+    <w:p>
+      <w:pPr>
+        <w:rPr>
+          <w:rFonts w:ascii="Arial" w:hAnsi="Arial" w:cs="Arial"/>
+        </w:rPr>
+      </w:pPr>
+    </w:p>
+    <w:p>
+      <w:pPr>
+        <w:rPr>
+          <w:rFonts w:ascii="Arial" w:hAnsi="Arial" w:cs="Arial"/>
+        </w:rPr>
+      </w:pPr>
+    </w:p>
+    <w:p>
+      <w:pPr>
+        <w:rPr>
+          <w:rFonts w:ascii="Arial" w:hAnsi="Arial" w:cs="Arial"/>
+        </w:rPr>
+      </w:pPr>
+    </w:p>
+    <w:p>
+      <w:pPr>
+        <w:rPr>
+          <w:rFonts w:ascii="Arial" w:hAnsi="Arial" w:cs="Arial"/>
+        </w:rPr>
+      </w:pPr>
+    </w:p>
+    <w:p>
+      <w:pPr>
+        <w:rPr>
+          <w:rFonts w:ascii="Arial" w:hAnsi="Arial" w:cs="Arial"/>
+        </w:rPr>
+      </w:pPr>
+    </w:p>
+    <w:p>
+      <w:pPr>
+        <w:rPr>
+          <w:rFonts w:ascii="Arial" w:hAnsi="Arial" w:cs="Arial"/>
+        </w:rPr>
+      </w:pPr>
+    </w:p>
+    <w:p>
+      <w:pPr>
+        <w:rPr>
+          <w:rFonts w:ascii="Arial" w:hAnsi="Arial" w:cs="Arial"/>
+        </w:rPr>
+      </w:pPr>
+    </w:p>
+    <w:p>
+      <w:pPr>
+        <w:rPr>
+          <w:rFonts w:ascii="Arial" w:hAnsi="Arial" w:cs="Arial"/>
+        </w:rPr>
+      </w:pPr>
     </w:p>
     <w:p>
       <w:pPr>
@@ -9829,12 +10537,12 @@
       </w:sdtContent>
     </w:sdt>
     <w:sectPr>
-      <w:headerReference w:type="even" r:id="rId20"/>
-      <w:headerReference w:type="default" r:id="rId21"/>
-      <w:footerReference w:type="even" r:id="rId22"/>
-      <w:footerReference w:type="default" r:id="rId23"/>
-      <w:headerReference w:type="first" r:id="rId24"/>
-      <w:footerReference w:type="first" r:id="rId25"/>
+      <w:headerReference w:type="even" r:id="rId21"/>
+      <w:headerReference w:type="default" r:id="rId22"/>
+      <w:footerReference w:type="even" r:id="rId23"/>
+      <w:footerReference w:type="default" r:id="rId24"/>
+      <w:headerReference w:type="first" r:id="rId25"/>
+      <w:footerReference w:type="first" r:id="rId26"/>
       <w:pgSz w:w="12240" w:h="15840"/>
       <w:pgMar w:top="1440" w:right="1440" w:bottom="1440" w:left="1440" w:header="720" w:footer="720" w:gutter="0"/>
       <w:cols w:space="720"/>
@@ -11812,6 +12520,25 @@
       <w:u w:val="single"/>
     </w:rPr>
   </w:style>
+  <w:style w:type="paragraph" w:styleId="Caption">
+    <w:name w:val="caption"/>
+    <w:basedOn w:val="Normal"/>
+    <w:next w:val="Normal"/>
+    <w:uiPriority w:val="35"/>
+    <w:unhideWhenUsed/>
+    <w:qFormat/>
+    <w:rsid w:val="00FC48B6"/>
+    <w:pPr>
+      <w:spacing w:after="200" w:line="240" w:lineRule="auto"/>
+    </w:pPr>
+    <w:rPr>
+      <w:i/>
+      <w:iCs/>
+      <w:color w:val="0E2841" w:themeColor="text2"/>
+      <w:sz w:val="18"/>
+      <w:szCs w:val="18"/>
+    </w:rPr>
+  </w:style>
 </w:styles>
 </file>
 
@@ -11916,8 +12643,8 @@
   </w:compat>
   <w:rsids>
     <w:rsidRoot w:val="006048D8"/>
-    <w:rsid w:val="000A406E"/>
     <w:rsid w:val="00206BB7"/>
+    <w:rsid w:val="004B64A3"/>
     <w:rsid w:val="006048D8"/>
     <w:rsid w:val="00A5726B"/>
     <w:rsid w:val="00BC0720"/>
@@ -12702,9 +13429,9 @@
     <we:reference id="WA104382081" version="1.55.1.0" store="" storeType="OMEX"/>
   </we:alternateReferences>
   <we:properties>
-    <we:property name="MENDELEY_BIBLIOGRAPHY_IS_DIRTY" value="false"/>
+    <we:property name="MENDELEY_BIBLIOGRAPHY_IS_DIRTY" value="true"/>
     <we:property name="MENDELEY_BIBLIOGRAPHY_LAST_MODIFIED" value="1765796371680"/>
-    <we:property name="MENDELEY_CITATIONS" value="[{&quot;citationID&quot;:&quot;MENDELEY_CITATION_0b3db663-bc4a-493a-b5ef-855e3c2e73e5&quot;,&quot;properties&quot;:{&quot;noteIndex&quot;:0},&quot;isEdited&quot;:false,&quot;manualOverride&quot;:{&quot;isManuallyOverridden&quot;:false,&quot;citeprocText&quot;:&quot;(GeeksForGeeks, 2024b)&quot;,&quot;manualOverrideText&quot;:&quot;&quot;},&quot;citationTag&quot;:&quot;MENDELEY_CITATION_v3_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&quot;,&quot;citationItems&quot;:[{&quot;id&quot;:&quot;9ff0bed4-f318-3f01-923a-e8de30e7337b&quot;,&quot;itemData&quot;:{&quot;type&quot;:&quot;webpage&quot;,&quot;id&quot;:&quot;9ff0bed4-f318-3f01-923a-e8de30e7337b&quot;,&quot;title&quot;:&quot;What is Text Classification? - GeeksforGeeks&quot;,&quot;author&quot;:[{&quot;family&quot;:&quot;GeeksForGeeks&quot;,&quot;given&quot;:&quot;&quot;,&quot;parse-names&quot;:false,&quot;dropping-particle&quot;:&quot;&quot;,&quot;non-dropping-particle&quot;:&quot;&quot;}],&quot;accessed&quot;:{&quot;date-parts&quot;:[[2025,12,15]]},&quot;URL&quot;:&quot;https://www.geeksforgeeks.org/nlp/what-is-text-classification/&quot;,&quot;issued&quot;:{&quot;date-parts&quot;:[[2024]]}},&quot;isTemporary&quot;:false}]},{&quot;citationID&quot;:&quot;MENDELEY_CITATION_1b26884a-4e02-4519-86c2-a37b1832dbe5&quot;,&quot;properties&quot;:{&quot;noteIndex&quot;:0},&quot;isEdited&quot;:false,&quot;manualOverride&quot;:{&quot;isManuallyOverridden&quot;:false,&quot;citeprocText&quot;:&quot;(Breiman, 2001)&quot;,&quot;manualOverrideText&quot;:&quot;&quot;},&quot;citationTag&quot;:&quot;MENDELEY_CITATION_v3_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&quot;,&quot;citationItems&quot;:[{&quot;id&quot;:&quot;b2df0a66-98c0-3511-9279-346df266ebd9&quot;,&quot;itemData&quot;:{&quot;type&quot;:&quot;article-journal&quot;,&quot;id&quot;:&quot;b2df0a66-98c0-3511-9279-346df266ebd9&quot;,&quot;title&quot;:&quot;Random forests&quot;,&quot;author&quot;:[{&quot;family&quot;:&quot;Breiman&quot;,&quot;given&quot;:&quot;Leo&quot;,&quot;parse-names&quot;:false,&quot;dropping-particle&quot;:&quot;&quot;,&quot;non-dropping-particle&quot;:&quot;&quot;}],&quot;container-title&quot;:&quot;Machine Learning&quot;,&quot;container-title-short&quot;:&quot;Mach Learn&quot;,&quot;accessed&quot;:{&quot;date-parts&quot;:[[2025,12,15]]},&quot;DOI&quot;:&quot;10.1023/A:1010933404324&quot;,&quot;ISSN&quot;:&quot;08856125&quot;,&quot;URL&quot;:&quot;https://scikit-learn/stable/modules/generated/sklearn.ensemble.RandomForestClassifier.html&quot;,&quot;issued&quot;:{&quot;date-parts&quot;:[[2001,10]]},&quot;page&quot;:&quot;5-32&quot;,&quot;abstract&quot;:&quot;Random forests are a combination of tree predictors such that each tree depends on the values of a random vector sampled independently and with the same distribution for all trees in the forest. The generalization error for forests converges a.s. to a limit as the number of trees in the forest becomes large. The generalization error of a forest of tree classifiers depends on the strength of the individual trees in the forest and the correlation between them. Using a random selection of features to split each node yields error rates that compare favorably to Adaboost (Y. Freund &amp; R. Schapire, Machine Learning: Proceedings of the Thirteenth International conference, * * *, 148-156), but are more robust with respect to noise. Internal estimates monitor error, strength, and correlation and these are used to show the response to increasing the number of features used in the splitting. Internal estimates are also used to measure variable importance. These ideas are also applicable to regression.&quot;,&quot;issue&quot;:&quot;1&quot;,&quot;volume&quot;:&quot;45&quot;},&quot;isTemporary&quot;:false}]},{&quot;citationID&quot;:&quot;MENDELEY_CITATION_20694044-bea8-4dd5-9fe2-7e382849c6fb&quot;,&quot;properties&quot;:{&quot;noteIndex&quot;:0},&quot;isEdited&quot;:false,&quot;manualOverride&quot;:{&quot;isManuallyOverridden&quot;:false,&quot;citeprocText&quot;:&quot;(GeeksForGeeks, 2024)&quot;,&quot;manualOverrideText&quot;:&quot;&quot;},&quot;citationTag&quot;:&quot;MENDELEY_CITATION_v3_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&quot;,&quot;citationItems&quot;:[{&quot;id&quot;:&quot;aabf5452-ef95-3aba-9ac5-61551a501f81&quot;,&quot;itemData&quot;:{&quot;type&quot;:&quot;webpage&quot;,&quot;id&quot;:&quot;aabf5452-ef95-3aba-9ac5-61551a501f81&quot;,&quot;title&quot;:&quot;Random Forest Algorithm in Machine Learning - GeeksforGeeks&quot;,&quot;author&quot;:[{&quot;family&quot;:&quot;GeeksForGeeks&quot;,&quot;given&quot;:&quot;&quot;,&quot;parse-names&quot;:false,&quot;dropping-particle&quot;:&quot;&quot;,&quot;non-dropping-particle&quot;:&quot;&quot;}],&quot;accessed&quot;:{&quot;date-parts&quot;:[[2025,12,15]]},&quot;URL&quot;:&quot;https://www.geeksforgeeks.org/machine-learning/random-forest-algorithm-in-machine-learning/&quot;,&quot;issued&quot;:{&quot;date-parts&quot;:[[2024]]},&quot;container-title-short&quot;:&quot;&quot;},&quot;isTemporary&quot;:false}]},{&quot;citationID&quot;:&quot;MENDELEY_CITATION_62080922-3406-47c5-9682-09fbd01c22eb&quot;,&quot;properties&quot;:{&quot;noteIndex&quot;:0},&quot;isEdited&quot;:false,&quot;manualOverride&quot;:{&quot;isManuallyOverridden&quot;:false,&quot;citeprocText&quot;:&quot;(Python, 2024a)&quot;,&quot;manualOverrideText&quot;:&quot;&quot;},&quot;citationTag&quot;:&quot;MENDELEY_CITATION_v3_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&quot;,&quot;citationItems&quot;:[{&quot;id&quot;:&quot;88b269bc-9972-373c-8142-6722fcfc2b5b&quot;,&quot;itemData&quot;:{&quot;type&quot;:&quot;webpage&quot;,&quot;id&quot;:&quot;88b269bc-9972-373c-8142-6722fcfc2b5b&quot;,&quot;title&quot;:&quot;RandomForestClassifier — scikit-learn 1.8.0 documentation&quot;,&quot;author&quot;:[{&quot;family&quot;:&quot;Python&quot;,&quot;given&quot;:&quot;&quot;,&quot;parse-names&quot;:false,&quot;dropping-particle&quot;:&quot;&quot;,&quot;non-dropping-particle&quot;:&quot;&quot;}],&quot;accessed&quot;:{&quot;date-parts&quot;:[[2025,12,15]]},&quot;URL&quot;:&quot;https://scikit-learn.org/stable/modules/generated/sklearn.ensemble.RandomForestClassifier.html&quot;,&quot;issued&quot;:{&quot;date-parts&quot;:[[2024]]},&quot;container-title-short&quot;:&quot;&quot;},&quot;isTemporary&quot;:false}]},{&quot;citationID&quot;:&quot;MENDELEY_CITATION_53650b84-3aea-4d64-b1a5-677b5e1e1ca6&quot;,&quot;properties&quot;:{&quot;noteIndex&quot;:0},&quot;isEdited&quot;:false,&quot;manualOverride&quot;:{&quot;isManuallyOverridden&quot;:true,&quot;citeprocText&quot;:&quot;(GeeksForGeeks, 2024a)&quot;,&quot;manualOverrideText&quot;:&quot;(GeeksForGeeks, 2024)&quot;},&quot;citationTag&quot;:&quot;MENDELEY_CITATION_v3_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&quot;,&quot;citationItems&quot;:[{&quot;id&quot;:&quot;c2216a0a-9e89-3568-8843-74134a863876&quot;,&quot;itemData&quot;:{&quot;type&quot;:&quot;webpage&quot;,&quot;id&quot;:&quot;c2216a0a-9e89-3568-8843-74134a863876&quot;,&quot;title&quot;:&quot;Logistic Regression in Machine Learning - GeeksforGeeks&quot;,&quot;author&quot;:[{&quot;family&quot;:&quot;GeeksForGeeks&quot;,&quot;given&quot;:&quot;&quot;,&quot;parse-names&quot;:false,&quot;dropping-particle&quot;:&quot;&quot;,&quot;non-dropping-particle&quot;:&quot;&quot;}],&quot;accessed&quot;:{&quot;date-parts&quot;:[[2025,12,15]]},&quot;URL&quot;:&quot;https://www.geeksforgeeks.org/machine-learning/understanding-logistic-regression/&quot;,&quot;issued&quot;:{&quot;date-parts&quot;:[[2024]]}},&quot;isTemporary&quot;:false}]},{&quot;citationID&quot;:&quot;MENDELEY_CITATION_339aa06c-4564-47ff-a56a-30970117ad0b&quot;,&quot;properties&quot;:{&quot;noteIndex&quot;:0},&quot;isEdited&quot;:false,&quot;manualOverride&quot;:{&quot;isManuallyOverridden&quot;:true,&quot;citeprocText&quot;:&quot;(GeeksForGeeks, 2024a)&quot;,&quot;manualOverrideText&quot;:&quot;(GeeksForGeeks, 2024)&quot;},&quot;citationTag&quot;:&quot;MENDELEY_CITATION_v3_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&quot;,&quot;citationItems&quot;:[{&quot;id&quot;:&quot;c2216a0a-9e89-3568-8843-74134a863876&quot;,&quot;itemData&quot;:{&quot;type&quot;:&quot;webpage&quot;,&quot;id&quot;:&quot;c2216a0a-9e89-3568-8843-74134a863876&quot;,&quot;title&quot;:&quot;Logistic Regression in Machine Learning - GeeksforGeeks&quot;,&quot;author&quot;:[{&quot;family&quot;:&quot;GeeksForGeeks&quot;,&quot;given&quot;:&quot;&quot;,&quot;parse-names&quot;:false,&quot;dropping-particle&quot;:&quot;&quot;,&quot;non-dropping-particle&quot;:&quot;&quot;}],&quot;accessed&quot;:{&quot;date-parts&quot;:[[2025,12,15]]},&quot;URL&quot;:&quot;https://www.geeksforgeeks.org/machine-learning/understanding-logistic-regression/&quot;,&quot;issued&quot;:{&quot;date-parts&quot;:[[2024]]}},&quot;isTemporary&quot;:false,&quot;suppress-author&quot;:false,&quot;composite&quot;:false,&quot;author-only&quot;:false}]},{&quot;citationID&quot;:&quot;MENDELEY_CITATION_48edf1b5-863a-4785-956e-8a667a1465ab&quot;,&quot;properties&quot;:{&quot;noteIndex&quot;:0},&quot;isEdited&quot;:false,&quot;manualOverride&quot;:{&quot;isManuallyOverridden&quot;:false,&quot;citeprocText&quot;:&quot;(GeeksForGeeks, 2024a)&quot;,&quot;manualOverrideText&quot;:&quot;&quot;},&quot;citationTag&quot;:&quot;MENDELEY_CITATION_v3_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&quot;,&quot;citationItems&quot;:[{&quot;id&quot;:&quot;c2216a0a-9e89-3568-8843-74134a863876&quot;,&quot;itemData&quot;:{&quot;type&quot;:&quot;webpage&quot;,&quot;id&quot;:&quot;c2216a0a-9e89-3568-8843-74134a863876&quot;,&quot;title&quot;:&quot;Logistic Regression in Machine Learning - GeeksforGeeks&quot;,&quot;author&quot;:[{&quot;family&quot;:&quot;GeeksForGeeks&quot;,&quot;given&quot;:&quot;&quot;,&quot;parse-names&quot;:false,&quot;dropping-particle&quot;:&quot;&quot;,&quot;non-dropping-particle&quot;:&quot;&quot;}],&quot;accessed&quot;:{&quot;date-parts&quot;:[[2025,12,15]]},&quot;URL&quot;:&quot;https://www.geeksforgeeks.org/machine-learning/understanding-logistic-regression/&quot;,&quot;issued&quot;:{&quot;date-parts&quot;:[[2024]]},&quot;container-title-short&quot;:&quot;&quot;},&quot;isTemporary&quot;:false,&quot;suppress-author&quot;:false,&quot;composite&quot;:false,&quot;author-only&quot;:false}]},{&quot;citationID&quot;:&quot;MENDELEY_CITATION_fce0a671-c825-454d-bd1d-c2368b42965f&quot;,&quot;properties&quot;:{&quot;noteIndex&quot;:0},&quot;isEdited&quot;:false,&quot;manualOverride&quot;:{&quot;isManuallyOverridden&quot;:false,&quot;citeprocText&quot;:&quot;(DataCamp, 2024)&quot;,&quot;manualOverrideText&quot;:&quot;&quot;},&quot;citationTag&quot;:&quot;MENDELEY_CITATION_v3_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&quot;,&quot;citationItems&quot;:[{&quot;id&quot;:&quot;9116cfd5-7c03-3fd8-9527-08251a26fb6b&quot;,&quot;itemData&quot;:{&quot;type&quot;:&quot;webpage&quot;,&quot;id&quot;:&quot;9116cfd5-7c03-3fd8-9527-08251a26fb6b&quot;,&quot;title&quot;:&quot;What is Tokenization? Types, Use Cases, Implementation | DataCamp&quot;,&quot;author&quot;:[{&quot;family&quot;:&quot;DataCamp&quot;,&quot;given&quot;:&quot;&quot;,&quot;parse-names&quot;:false,&quot;dropping-particle&quot;:&quot;&quot;,&quot;non-dropping-particle&quot;:&quot;&quot;}],&quot;accessed&quot;:{&quot;date-parts&quot;:[[2025,12,15]]},&quot;URL&quot;:&quot;https://www.datacamp.com/blog/what-is-tokenization&quot;,&quot;issued&quot;:{&quot;date-parts&quot;:[[2024,22,11]]},&quot;container-title-short&quot;:&quot;&quot;},&quot;isTemporary&quot;:false}]},{&quot;citationID&quot;:&quot;MENDELEY_CITATION_d20c33e0-6380-4160-a1a9-c98805a471c7&quot;,&quot;properties&quot;:{&quot;noteIndex&quot;:0},&quot;isEdited&quot;:false,&quot;manualOverride&quot;:{&quot;isManuallyOverridden&quot;:false,&quot;citeprocText&quot;:&quot;(GeeksForGeeks, 2025b)&quot;,&quot;manualOverrideText&quot;:&quot;&quot;},&quot;citationTag&quot;:&quot;MENDELEY_CITATION_v3_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&quot;,&quot;citationItems&quot;:[{&quot;id&quot;:&quot;8697631d-8b3b-3c8f-8dae-e7443c7a07b4&quot;,&quot;itemData&quot;:{&quot;type&quot;:&quot;webpage&quot;,&quot;id&quot;:&quot;8697631d-8b3b-3c8f-8dae-e7443c7a07b4&quot;,&quot;title&quot;:&quot;Text Preprocessing in NLP - GeeksforGeeks&quot;,&quot;author&quot;:[{&quot;family&quot;:&quot;GeeksForGeeks&quot;,&quot;given&quot;:&quot;&quot;,&quot;parse-names&quot;:false,&quot;dropping-particle&quot;:&quot;&quot;,&quot;non-dropping-particle&quot;:&quot;&quot;}],&quot;accessed&quot;:{&quot;date-parts&quot;:[[2025,12,15]]},&quot;URL&quot;:&quot;https://www.geeksforgeeks.org/nlp/text-preprocessing-for-nlp-tasks/&quot;,&quot;issued&quot;:{&quot;date-parts&quot;:[[2025,7,23]]},&quot;container-title-short&quot;:&quot;&quot;},&quot;isTemporary&quot;:false}]},{&quot;citationID&quot;:&quot;MENDELEY_CITATION_f5a53644-3ab1-457a-95ab-74d6c49c2a53&quot;,&quot;properties&quot;:{&quot;noteIndex&quot;:0},&quot;isEdited&quot;:false,&quot;manualOverride&quot;:{&quot;isManuallyOverridden&quot;:false,&quot;citeprocText&quot;:&quot;(GeeksForGeeks, 2025b)&quot;,&quot;manualOverrideText&quot;:&quot;&quot;},&quot;citationTag&quot;:&quot;MENDELEY_CITATION_v3_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&quot;,&quot;citationItems&quot;:[{&quot;id&quot;:&quot;8697631d-8b3b-3c8f-8dae-e7443c7a07b4&quot;,&quot;itemData&quot;:{&quot;type&quot;:&quot;webpage&quot;,&quot;id&quot;:&quot;8697631d-8b3b-3c8f-8dae-e7443c7a07b4&quot;,&quot;title&quot;:&quot;Text Preprocessing in NLP - GeeksforGeeks&quot;,&quot;author&quot;:[{&quot;family&quot;:&quot;GeeksForGeeks&quot;,&quot;given&quot;:&quot;&quot;,&quot;parse-names&quot;:false,&quot;dropping-particle&quot;:&quot;&quot;,&quot;non-dropping-particle&quot;:&quot;&quot;}],&quot;accessed&quot;:{&quot;date-parts&quot;:[[2025,12,15]]},&quot;URL&quot;:&quot;https://www.geeksforgeeks.org/nlp/text-preprocessing-for-nlp-tasks/&quot;,&quot;issued&quot;:{&quot;date-parts&quot;:[[2025,7,23]]},&quot;container-title-short&quot;:&quot;&quot;},&quot;isTemporary&quot;:false}]},{&quot;citationID&quot;:&quot;MENDELEY_CITATION_d91b0665-6d31-47b1-a8ba-9c2f34a2aaa9&quot;,&quot;properties&quot;:{&quot;noteIndex&quot;:0},&quot;isEdited&quot;:false,&quot;manualOverride&quot;:{&quot;isManuallyOverridden&quot;:false,&quot;citeprocText&quot;:&quot;(GeeksForGeeks, 2025b)&quot;,&quot;manualOverrideText&quot;:&quot;&quot;},&quot;citationTag&quot;:&quot;MENDELEY_CITATION_v3_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&quot;,&quot;citationItems&quot;:[{&quot;id&quot;:&quot;8697631d-8b3b-3c8f-8dae-e7443c7a07b4&quot;,&quot;itemData&quot;:{&quot;type&quot;:&quot;webpage&quot;,&quot;id&quot;:&quot;8697631d-8b3b-3c8f-8dae-e7443c7a07b4&quot;,&quot;title&quot;:&quot;Text Preprocessing in NLP - GeeksforGeeks&quot;,&quot;author&quot;:[{&quot;family&quot;:&quot;GeeksForGeeks&quot;,&quot;given&quot;:&quot;&quot;,&quot;parse-names&quot;:false,&quot;dropping-particle&quot;:&quot;&quot;,&quot;non-dropping-particle&quot;:&quot;&quot;}],&quot;accessed&quot;:{&quot;date-parts&quot;:[[2025,12,15]]},&quot;URL&quot;:&quot;https://www.geeksforgeeks.org/nlp/text-preprocessing-for-nlp-tasks/&quot;,&quot;issued&quot;:{&quot;date-parts&quot;:[[2025,7,23]]},&quot;container-title-short&quot;:&quot;&quot;},&quot;isTemporary&quot;:false}]},{&quot;citationID&quot;:&quot;MENDELEY_CITATION_58ec1048-0d90-4669-949b-dc9157173ab2&quot;,&quot;properties&quot;:{&quot;noteIndex&quot;:0},&quot;isEdited&quot;:false,&quot;manualOverride&quot;:{&quot;isManuallyOverridden&quot;:false,&quot;citeprocText&quot;:&quot;(GeeksForGeeks, 2024a)&quot;,&quot;manualOverrideText&quot;:&quot;&quot;},&quot;citationTag&quot;:&quot;MENDELEY_CITATION_v3_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&quot;,&quot;citationItems&quot;:[{&quot;id&quot;:&quot;c2216a0a-9e89-3568-8843-74134a863876&quot;,&quot;itemData&quot;:{&quot;type&quot;:&quot;webpage&quot;,&quot;id&quot;:&quot;c2216a0a-9e89-3568-8843-74134a863876&quot;,&quot;title&quot;:&quot;Logistic Regression in Machine Learning - GeeksforGeeks&quot;,&quot;author&quot;:[{&quot;family&quot;:&quot;GeeksForGeeks&quot;,&quot;given&quot;:&quot;&quot;,&quot;parse-names&quot;:false,&quot;dropping-particle&quot;:&quot;&quot;,&quot;non-dropping-particle&quot;:&quot;&quot;}],&quot;accessed&quot;:{&quot;date-parts&quot;:[[2025,12,15]]},&quot;URL&quot;:&quot;https://www.geeksforgeeks.org/machine-learning/understanding-logistic-regression/&quot;,&quot;issued&quot;:{&quot;date-parts&quot;:[[2024]]},&quot;container-title-short&quot;:&quot;&quot;},&quot;isTemporary&quot;:false}]},{&quot;citationID&quot;:&quot;MENDELEY_CITATION_2274f6c7-5d0d-4371-8f08-1c00b093cf5a&quot;,&quot;properties&quot;:{&quot;noteIndex&quot;:0},&quot;isEdited&quot;:false,&quot;manualOverride&quot;:{&quot;isManuallyOverridden&quot;:false,&quot;citeprocText&quot;:&quot;(Breiman, 2001)&quot;,&quot;manualOverrideText&quot;:&quot;&quot;},&quot;citationTag&quot;:&quot;MENDELEY_CITATION_v3_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&quot;,&quot;citationItems&quot;:[{&quot;id&quot;:&quot;b2df0a66-98c0-3511-9279-346df266ebd9&quot;,&quot;itemData&quot;:{&quot;type&quot;:&quot;article-journal&quot;,&quot;id&quot;:&quot;b2df0a66-98c0-3511-9279-346df266ebd9&quot;,&quot;title&quot;:&quot;Random forests&quot;,&quot;author&quot;:[{&quot;family&quot;:&quot;Breiman&quot;,&quot;given&quot;:&quot;Leo&quot;,&quot;parse-names&quot;:false,&quot;dropping-particle&quot;:&quot;&quot;,&quot;non-dropping-particle&quot;:&quot;&quot;}],&quot;container-title&quot;:&quot;Machine Learning&quot;,&quot;container-title-short&quot;:&quot;Mach Learn&quot;,&quot;accessed&quot;:{&quot;date-parts&quot;:[[2025,12,15]]},&quot;DOI&quot;:&quot;10.1023/A:1010933404324&quot;,&quot;ISSN&quot;:&quot;08856125&quot;,&quot;URL&quot;:&quot;https://scikit-learn/stable/modules/generated/sklearn.ensemble.RandomForestClassifier.html&quot;,&quot;issued&quot;:{&quot;date-parts&quot;:[[2001,10]]},&quot;page&quot;:&quot;5-32&quot;,&quot;abstract&quot;:&quot;Random forests are a combination of tree predictors such that each tree depends on the values of a random vector sampled independently and with the same distribution for all trees in the forest. The generalization error for forests converges a.s. to a limit as the number of trees in the forest becomes large. The generalization error of a forest of tree classifiers depends on the strength of the individual trees in the forest and the correlation between them. Using a random selection of features to split each node yields error rates that compare favorably to Adaboost (Y. Freund &amp; R. Schapire, Machine Learning: Proceedings of the Thirteenth International conference, * * *, 148-156), but are more robust with respect to noise. Internal estimates monitor error, strength, and correlation and these are used to show the response to increasing the number of features used in the splitting. Internal estimates are also used to measure variable importance. These ideas are also applicable to regression.&quot;,&quot;issue&quot;:&quot;1&quot;,&quot;volume&quot;:&quot;45&quot;},&quot;isTemporary&quot;:false}]},{&quot;citationID&quot;:&quot;MENDELEY_CITATION_7c43b92c-57f7-4f70-976c-e588d5799e14&quot;,&quot;properties&quot;:{&quot;noteIndex&quot;:0},&quot;isEdited&quot;:false,&quot;manualOverride&quot;:{&quot;isManuallyOverridden&quot;:false,&quot;citeprocText&quot;:&quot;(GeeksForGeeks, 2025a)&quot;,&quot;manualOverrideText&quot;:&quot;&quot;},&quot;citationTag&quot;:&quot;MENDELEY_CITATION_v3_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&quot;,&quot;citationItems&quot;:[{&quot;id&quot;:&quot;e376a16a-05e9-340e-8e4f-aafbd0684803&quot;,&quot;itemData&quot;:{&quot;type&quot;:&quot;webpage&quot;,&quot;id&quot;:&quot;e376a16a-05e9-340e-8e4f-aafbd0684803&quot;,&quot;title&quot;:&quot;State Machine Diagrams | Unified Modeling Language (UML) - GeeksforGeeks&quot;,&quot;author&quot;:[{&quot;family&quot;:&quot;GeeksForGeeks&quot;,&quot;given&quot;:&quot;&quot;,&quot;parse-names&quot;:false,&quot;dropping-particle&quot;:&quot;&quot;,&quot;non-dropping-particle&quot;:&quot;&quot;}],&quot;accessed&quot;:{&quot;date-parts&quot;:[[2025,12,15]]},&quot;URL&quot;:&quot;https://www.geeksforgeeks.org/system-design/unified-modeling-language-uml-state-diagrams/&quot;,&quot;issued&quot;:{&quot;date-parts&quot;:[[2025,4,8]]},&quot;container-title-short&quot;:&quot;&quot;},&quot;isTemporary&quot;:false}]},{&quot;citationID&quot;:&quot;MENDELEY_CITATION_d785bdb3-16ec-47d4-8ddd-b0c7b77e60ce&quot;,&quot;properties&quot;:{&quot;noteIndex&quot;:0},&quot;isEdited&quot;:false,&quot;manualOverride&quot;:{&quot;isManuallyOverridden&quot;:false,&quot;citeprocText&quot;:&quot;(GeeksForGeeks, 2025a)&quot;,&quot;manualOverrideText&quot;:&quot;&quot;},&quot;citationTag&quot;:&quot;MENDELEY_CITATION_v3_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&quot;,&quot;citationItems&quot;:[{&quot;id&quot;:&quot;e376a16a-05e9-340e-8e4f-aafbd0684803&quot;,&quot;itemData&quot;:{&quot;type&quot;:&quot;webpage&quot;,&quot;id&quot;:&quot;e376a16a-05e9-340e-8e4f-aafbd0684803&quot;,&quot;title&quot;:&quot;State Machine Diagrams | Unified Modeling Language (UML) - GeeksforGeeks&quot;,&quot;author&quot;:[{&quot;family&quot;:&quot;GeeksForGeeks&quot;,&quot;given&quot;:&quot;&quot;,&quot;parse-names&quot;:false,&quot;dropping-particle&quot;:&quot;&quot;,&quot;non-dropping-particle&quot;:&quot;&quot;}],&quot;accessed&quot;:{&quot;date-parts&quot;:[[2025,12,15]]},&quot;URL&quot;:&quot;https://www.geeksforgeeks.org/system-design/unified-modeling-language-uml-state-diagrams/&quot;,&quot;issued&quot;:{&quot;date-parts&quot;:[[2025,4,8]]},&quot;container-title-short&quot;:&quot;&quot;},&quot;isTemporary&quot;:false}]},{&quot;citationID&quot;:&quot;MENDELEY_CITATION_f57777dc-fb14-476a-a9a1-218edcf8a527&quot;,&quot;properties&quot;:{&quot;noteIndex&quot;:0},&quot;isEdited&quot;:false,&quot;manualOverride&quot;:{&quot;isManuallyOverridden&quot;:false,&quot;citeprocText&quot;:&quot;(GeeksForGeeks, 2025a)&quot;,&quot;manualOverrideText&quot;:&quot;&quot;},&quot;citationTag&quot;:&quot;MENDELEY_CITATION_v3_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&quot;,&quot;citationItems&quot;:[{&quot;id&quot;:&quot;e376a16a-05e9-340e-8e4f-aafbd0684803&quot;,&quot;itemData&quot;:{&quot;type&quot;:&quot;webpage&quot;,&quot;id&quot;:&quot;e376a16a-05e9-340e-8e4f-aafbd0684803&quot;,&quot;title&quot;:&quot;State Machine Diagrams | Unified Modeling Language (UML) - GeeksforGeeks&quot;,&quot;author&quot;:[{&quot;family&quot;:&quot;GeeksForGeeks&quot;,&quot;given&quot;:&quot;&quot;,&quot;parse-names&quot;:false,&quot;dropping-particle&quot;:&quot;&quot;,&quot;non-dropping-particle&quot;:&quot;&quot;}],&quot;accessed&quot;:{&quot;date-parts&quot;:[[2025,12,15]]},&quot;URL&quot;:&quot;https://www.geeksforgeeks.org/system-design/unified-modeling-language-uml-state-diagrams/&quot;,&quot;issued&quot;:{&quot;date-parts&quot;:[[2025,4,8]]},&quot;container-title-short&quot;:&quot;&quot;},&quot;isTemporary&quot;:false}]},{&quot;citationID&quot;:&quot;MENDELEY_CITATION_9cc98a8a-cd6e-49e1-b904-e5ab09022b88&quot;,&quot;properties&quot;:{&quot;noteIndex&quot;:0},&quot;isEdited&quot;:false,&quot;manualOverride&quot;:{&quot;isManuallyOverridden&quot;:false,&quot;citeprocText&quot;:&quot;(GeeksForGeeks, 2025a)&quot;,&quot;manualOverrideText&quot;:&quot;&quot;},&quot;citationTag&quot;:&quot;MENDELEY_CITATION_v3_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&quot;,&quot;citationItems&quot;:[{&quot;id&quot;:&quot;e376a16a-05e9-340e-8e4f-aafbd0684803&quot;,&quot;itemData&quot;:{&quot;type&quot;:&quot;webpage&quot;,&quot;id&quot;:&quot;e376a16a-05e9-340e-8e4f-aafbd0684803&quot;,&quot;title&quot;:&quot;State Machine Diagrams | Unified Modeling Language (UML) - GeeksforGeeks&quot;,&quot;author&quot;:[{&quot;family&quot;:&quot;GeeksForGeeks&quot;,&quot;given&quot;:&quot;&quot;,&quot;parse-names&quot;:false,&quot;dropping-particle&quot;:&quot;&quot;,&quot;non-dropping-particle&quot;:&quot;&quot;}],&quot;accessed&quot;:{&quot;date-parts&quot;:[[2025,12,15]]},&quot;URL&quot;:&quot;https://www.geeksforgeeks.org/system-design/unified-modeling-language-uml-state-diagrams/&quot;,&quot;issued&quot;:{&quot;date-parts&quot;:[[2025,4,8]]},&quot;container-title-short&quot;:&quot;&quot;},&quot;isTemporary&quot;:false,&quot;suppress-author&quot;:false,&quot;composite&quot;:false,&quot;author-only&quot;:false}]},{&quot;citationID&quot;:&quot;MENDELEY_CITATION_a06dea13-e06e-496b-9788-88187db364dd&quot;,&quot;properties&quot;:{&quot;noteIndex&quot;:0},&quot;isEdited&quot;:false,&quot;manualOverride&quot;:{&quot;isManuallyOverridden&quot;:false,&quot;citeprocText&quot;:&quot;(GeeksForGeeks, 2025a)&quot;,&quot;manualOverrideText&quot;:&quot;&quot;},&quot;citationTag&quot;:&quot;MENDELEY_CITATION_v3_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&quot;,&quot;citationItems&quot;:[{&quot;id&quot;:&quot;e376a16a-05e9-340e-8e4f-aafbd0684803&quot;,&quot;itemData&quot;:{&quot;type&quot;:&quot;webpage&quot;,&quot;id&quot;:&quot;e376a16a-05e9-340e-8e4f-aafbd0684803&quot;,&quot;title&quot;:&quot;State Machine Diagrams | Unified Modeling Language (UML) - GeeksforGeeks&quot;,&quot;author&quot;:[{&quot;family&quot;:&quot;GeeksForGeeks&quot;,&quot;given&quot;:&quot;&quot;,&quot;parse-names&quot;:false,&quot;dropping-particle&quot;:&quot;&quot;,&quot;non-dropping-particle&quot;:&quot;&quot;}],&quot;accessed&quot;:{&quot;date-parts&quot;:[[2025,12,15]]},&quot;URL&quot;:&quot;https://www.geeksforgeeks.org/system-design/unified-modeling-language-uml-state-diagrams/&quot;,&quot;issued&quot;:{&quot;date-parts&quot;:[[2025,4,8]]},&quot;container-title-short&quot;:&quot;&quot;},&quot;isTemporary&quot;:false,&quot;suppress-author&quot;:false,&quot;composite&quot;:false,&quot;author-only&quot;:false}]},{&quot;citationID&quot;:&quot;MENDELEY_CITATION_af676c64-6167-4a23-a172-2b8f5c707ddf&quot;,&quot;properties&quot;:{&quot;noteIndex&quot;:0},&quot;isEdited&quot;:false,&quot;manualOverride&quot;:{&quot;isManuallyOverridden&quot;:false,&quot;citeprocText&quot;:&quot;(Python, 2024b)&quot;,&quot;manualOverrideText&quot;:&quot;&quot;},&quot;citationTag&quot;:&quot;MENDELEY_CITATION_v3_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&quot;,&quot;citationItems&quot;:[{&quot;id&quot;:&quot;7c8aa7f6-854d-321e-bec3-e0386ce1cd28&quot;,&quot;itemData&quot;:{&quot;type&quot;:&quot;webpage&quot;,&quot;id&quot;:&quot;7c8aa7f6-854d-321e-bec3-e0386ce1cd28&quot;,&quot;title&quot;:&quot;Welcome to Python.org&quot;,&quot;author&quot;:[{&quot;family&quot;:&quot;Python&quot;,&quot;given&quot;:&quot;&quot;,&quot;parse-names&quot;:false,&quot;dropping-particle&quot;:&quot;&quot;,&quot;non-dropping-particle&quot;:&quot;&quot;}],&quot;accessed&quot;:{&quot;date-parts&quot;:[[2025,12,15]]},&quot;URL&quot;:&quot;https://www.python.org/&quot;,&quot;issued&quot;:{&quot;date-parts&quot;:[[2024]]},&quot;container-title-short&quot;:&quot;&quot;},&quot;isTemporary&quot;:false}]},{&quot;citationID&quot;:&quot;MENDELEY_CITATION_493fbd96-aed5-4e60-9fdc-f852f66466cc&quot;,&quot;properties&quot;:{&quot;noteIndex&quot;:0},&quot;isEdited&quot;:false,&quot;manualOverride&quot;:{&quot;isManuallyOverridden&quot;:false,&quot;citeprocText&quot;:&quot;(Nafiul Khan Earth, 2024)&quot;,&quot;manualOverrideText&quot;:&quot;&quot;},&quot;citationTag&quot;:&quot;MENDELEY_CITATION_v3_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&quot;,&quot;citationItems&quot;:[{&quot;id&quot;:&quot;b8b829c8-cfe1-3495-ac69-ca22f6d54344&quot;,&quot;itemData&quot;:{&quot;type&quot;:&quot;webpage&quot;,&quot;id&quot;:&quot;b8b829c8-cfe1-3495-ac69-ca22f6d54344&quot;,&quot;title&quot;:&quot;Mastering MS Word: A Beginner’s Guide to Getting Started (Day 1) | by Nafiul Khan Earth | MS Word, Excel and PowerPoint tutorials for biginners | Medium&quot;,&quot;author&quot;:[{&quot;family&quot;:&quot;Nafiul Khan Earth&quot;,&quot;given&quot;:&quot;&quot;,&quot;parse-names&quot;:false,&quot;dropping-particle&quot;:&quot;&quot;,&quot;non-dropping-particle&quot;:&quot;&quot;}],&quot;accessed&quot;:{&quot;date-parts&quot;:[[2025,12,15]]},&quot;URL&quot;:&quot;https://medium.com/ms-word-excel-and-powerpoint-tutorials-for/mastering-ms-word-a-beginners-guide-to-getting-started-day-1-262c9eaa87f1&quot;,&quot;issued&quot;:{&quot;date-parts&quot;:[[2024,12,9]]},&quot;container-title-short&quot;:&quot;&quot;},&quot;isTemporary&quot;:false}]},{&quot;citationID&quot;:&quot;MENDELEY_CITATION_30b75a65-0e78-4055-b58c-6495daca967a&quot;,&quot;properties&quot;:{&quot;noteIndex&quot;:0},&quot;isEdited&quot;:false,&quot;manualOverride&quot;:{&quot;isManuallyOverridden&quot;:false,&quot;citeprocText&quot;:&quot;(Google, 2024)&quot;,&quot;manualOverrideText&quot;:&quot;&quot;},&quot;citationTag&quot;:&quot;MENDELEY_CITATION_v3_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&quot;,&quot;citationItems&quot;:[{&quot;id&quot;:&quot;4b115f2f-55bf-39f3-b4d2-74fd02663895&quot;,&quot;itemData&quot;:{&quot;type&quot;:&quot;webpage&quot;,&quot;id&quot;:&quot;4b115f2f-55bf-39f3-b4d2-74fd02663895&quot;,&quot;title&quot;:&quot;Google Colab&quot;,&quot;author&quot;:[{&quot;family&quot;:&quot;Google&quot;,&quot;given&quot;:&quot;&quot;,&quot;parse-names&quot;:false,&quot;dropping-particle&quot;:&quot;&quot;,&quot;non-dropping-particle&quot;:&quot;&quot;}],&quot;accessed&quot;:{&quot;date-parts&quot;:[[2025,12,15]]},&quot;URL&quot;:&quot;https://colab.google/&quot;,&quot;issued&quot;:{&quot;date-parts&quot;:[[2024]]},&quot;container-title-short&quot;:&quot;&quot;},&quot;isTemporary&quot;:false}]},{&quot;citationID&quot;:&quot;MENDELEY_CITATION_7cc13808-1bb4-4998-a0f5-f9935b0fd878&quot;,&quot;properties&quot;:{&quot;noteIndex&quot;:0},&quot;isEdited&quot;:false,&quot;manualOverride&quot;:{&quot;isManuallyOverridden&quot;:false,&quot;citeprocText&quot;:&quot;(Sebastian De Lima  Follow, 2020)&quot;,&quot;manualOverrideText&quot;:&quot;&quot;},&quot;citationTag&quot;:&quot;MENDELEY_CITATION_v3_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&quot;,&quot;citationItems&quot;:[{&quot;id&quot;:&quot;32926144-8b19-3875-8f96-36b769d35df7&quot;,&quot;itemData&quot;:{&quot;type&quot;:&quot;webpage&quot;,&quot;id&quot;:&quot;32926144-8b19-3875-8f96-36b769d35df7&quot;,&quot;title&quot;:&quot;Github&quot;,&quot;author&quot;:[{&quot;family&quot;:&quot;Sebastian De Lima  Follow&quot;,&quot;given&quot;:&quot;&quot;,&quot;parse-names&quot;:false,&quot;dropping-particle&quot;:&quot;&quot;,&quot;non-dropping-particle&quot;:&quot;&quot;}],&quot;accessed&quot;:{&quot;date-parts&quot;:[[2025,12,15]]},&quot;URL&quot;:&quot;https://medium.com/swlh/what-is-github-423f9049ab2d&quot;,&quot;issued&quot;:{&quot;date-parts&quot;:[[2020,7,6]]},&quot;container-title-short&quot;:&quot;&quot;},&quot;isTemporary&quot;:false}]},{&quot;citationID&quot;:&quot;MENDELEY_CITATION_6ae77d7e-0184-4779-adb6-ed4d4f7290b9&quot;,&quot;properties&quot;:{&quot;noteIndex&quot;:0},&quot;isEdited&quot;:false,&quot;manualOverride&quot;:{&quot;isManuallyOverridden&quot;:false,&quot;citeprocText&quot;:&quot;(Maria Gusarova, 2022)&quot;,&quot;manualOverrideText&quot;:&quot;&quot;},&quot;citationTag&quot;:&quot;MENDELEY_CITATION_v3_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&quot;,&quot;citationItems&quot;:[{&quot;id&quot;:&quot;a7946c8e-e979-3542-bdb4-8d9ce1321f09&quot;,&quot;itemData&quot;:{&quot;type&quot;:&quot;webpage&quot;,&quot;id&quot;:&quot;a7946c8e-e979-3542-bdb4-8d9ce1321f09&quot;,&quot;title&quot;:&quot;Kaggle&quot;,&quot;author&quot;:[{&quot;family&quot;:&quot;Maria Gusarova&quot;,&quot;given&quot;:&quot;&quot;,&quot;parse-names&quot;:false,&quot;dropping-particle&quot;:&quot;&quot;,&quot;non-dropping-particle&quot;:&quot;&quot;}],&quot;accessed&quot;:{&quot;date-parts&quot;:[[2025,12,15]]},&quot;URL&quot;:&quot;https://medium.com/@data.science.enthusiast/what-is-kaggle-com-why-should-i-use-it-as-a-beginner-data-scientist-how-do-i-get-started-with-it-7e218266fe6d&quot;,&quot;issued&quot;:{&quot;date-parts&quot;:[[2022,7,16]]},&quot;container-title-short&quot;:&quot;&quot;},&quot;isTemporary&quot;:false}]},{&quot;citationID&quot;:&quot;MENDELEY_CITATION_3b9b9476-4dc4-4476-a3ed-6739ca1feb3a&quot;,&quot;properties&quot;:{&quot;noteIndex&quot;:0},&quot;isEdited&quot;:false,&quot;manualOverride&quot;:{&quot;isManuallyOverridden&quot;:false,&quot;citeprocText&quot;:&quot;(Niraj Tiwari, 2024)&quot;,&quot;manualOverrideText&quot;:&quot;&quot;},&quot;citationTag&quot;:&quot;MENDELEY_CITATION_v3_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&quot;,&quot;citationItems&quot;:[{&quot;id&quot;:&quot;91b38180-b423-3692-bf75-2271dce3ca7e&quot;,&quot;itemData&quot;:{&quot;type&quot;:&quot;webpage&quot;,&quot;id&quot;:&quot;91b38180-b423-3692-bf75-2271dce3ca7e&quot;,&quot;title&quot;:&quot;Pandas 101 : A Comprehensive Guide to Mastering Data Analysis with Python’s Pandas Library | by Niraj Tiwari | Medium&quot;,&quot;author&quot;:[{&quot;family&quot;:&quot;Niraj Tiwari&quot;,&quot;given&quot;:&quot;&quot;,&quot;parse-names&quot;:false,&quot;dropping-particle&quot;:&quot;&quot;,&quot;non-dropping-particle&quot;:&quot;&quot;}],&quot;accessed&quot;:{&quot;date-parts&quot;:[[2025,12,15]]},&quot;URL&quot;:&quot;https://medium.com/@niraj.e21/pandas-101-dccdc78c2248&quot;,&quot;issued&quot;:{&quot;date-parts&quot;:[[2024,1,9]]},&quot;container-title-short&quot;:&quot;&quot;},&quot;isTemporary&quot;:false}]},{&quot;citationID&quot;:&quot;MENDELEY_CITATION_96cae548-f862-4a8d-99cd-8d402be04e7e&quot;,&quot;properties&quot;:{&quot;noteIndex&quot;:0},&quot;isEdited&quot;:false,&quot;manualOverride&quot;:{&quot;isManuallyOverridden&quot;:false,&quot;citeprocText&quot;:&quot;(Waskom, 2021)&quot;,&quot;manualOverrideText&quot;:&quot;&quot;},&quot;citationTag&quot;:&quot;MENDELEY_CITATION_v3_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&quot;,&quot;citationItems&quot;:[{&quot;id&quot;:&quot;c8d39903-3fb4-39fa-ae05-671a4d200770&quot;,&quot;itemData&quot;:{&quot;type&quot;:&quot;article-journal&quot;,&quot;id&quot;:&quot;c8d39903-3fb4-39fa-ae05-671a4d200770&quot;,&quot;title&quot;:&quot;seaborn: statistical data visualization&quot;,&quot;author&quot;:[{&quot;family&quot;:&quot;Waskom&quot;,&quot;given&quot;:&quot;Michael&quot;,&quot;parse-names&quot;:false,&quot;dropping-particle&quot;:&quot;&quot;,&quot;non-dropping-particle&quot;:&quot;&quot;}],&quot;container-title&quot;:&quot;Journal of Open Source Software&quot;,&quot;container-title-short&quot;:&quot;J Open Source Softw&quot;,&quot;accessed&quot;:{&quot;date-parts&quot;:[[2025,12,15]]},&quot;DOI&quot;:&quot;10.21105/JOSS.03021&quot;,&quot;issued&quot;:{&quot;date-parts&quot;:[[2021,4,6]]},&quot;page&quot;:&quot;3021&quot;,&quot;abstract&quot;:&quot;Seaborn is a Python data visualization library based on matplotlib. It provides a high-level interface for drawing attractive and informative statistical graphics. For a brief introduction to the ideas behind the library, you can read the introductory notes. Visit the installation page to see how you can download the package. You can browse the example gallery to see what you can do with seaborn, and then check out the tutorial and API reference to find out how. To see the code or report a bug, please visit the github repository. General support issues are most at home on stackoverflow, where there is a seaborn tag.&quot;,&quot;publisher&quot;:&quot;The Open Journal&quot;,&quot;issue&quot;:&quot;60&quot;,&quot;volume&quot;:&quot;6&quot;},&quot;isTemporary&quot;:false}]}]"/>
+    <we:property name="MENDELEY_CITATIONS" value="[{&quot;citationID&quot;:&quot;MENDELEY_CITATION_0b3db663-bc4a-493a-b5ef-855e3c2e73e5&quot;,&quot;properties&quot;:{&quot;noteIndex&quot;:0},&quot;isEdited&quot;:false,&quot;manualOverride&quot;:{&quot;isManuallyOverridden&quot;:false,&quot;citeprocText&quot;:&quot;(GeeksForGeeks, 2024b)&quot;,&quot;manualOverrideText&quot;:&quot;&quot;},&quot;citationTag&quot;:&quot;MENDELEY_CITATION_v3_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&quot;,&quot;citationItems&quot;:[{&quot;id&quot;:&quot;9ff0bed4-f318-3f01-923a-e8de30e7337b&quot;,&quot;itemData&quot;:{&quot;type&quot;:&quot;webpage&quot;,&quot;id&quot;:&quot;9ff0bed4-f318-3f01-923a-e8de30e7337b&quot;,&quot;title&quot;:&quot;What is Text Classification? - GeeksforGeeks&quot;,&quot;author&quot;:[{&quot;family&quot;:&quot;GeeksForGeeks&quot;,&quot;given&quot;:&quot;&quot;,&quot;parse-names&quot;:false,&quot;dropping-particle&quot;:&quot;&quot;,&quot;non-dropping-particle&quot;:&quot;&quot;}],&quot;accessed&quot;:{&quot;date-parts&quot;:[[2025,12,15]]},&quot;URL&quot;:&quot;https://www.geeksforgeeks.org/nlp/what-is-text-classification/&quot;,&quot;issued&quot;:{&quot;date-parts&quot;:[[2024]]}},&quot;isTemporary&quot;:false}]},{&quot;citationID&quot;:&quot;MENDELEY_CITATION_8149274f-62fb-4474-8249-50dad979804c&quot;,&quot;properties&quot;:{&quot;noteIndex&quot;:0},&quot;isEdited&quot;:false,&quot;manualOverride&quot;:{&quot;isManuallyOverridden&quot;:false,&quot;citeprocText&quot;:&quot;(GeeksForGeeks, 2024b)&quot;,&quot;manualOverrideText&quot;:&quot;&quot;},&quot;citationTag&quot;:&quot;MENDELEY_CITATION_v3_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&quot;,&quot;citationItems&quot;:[{&quot;id&quot;:&quot;9ff0bed4-f318-3f01-923a-e8de30e7337b&quot;,&quot;itemData&quot;:{&quot;type&quot;:&quot;webpage&quot;,&quot;id&quot;:&quot;9ff0bed4-f318-3f01-923a-e8de30e7337b&quot;,&quot;title&quot;:&quot;What is Text Classification? - GeeksforGeeks&quot;,&quot;author&quot;:[{&quot;family&quot;:&quot;GeeksForGeeks&quot;,&quot;given&quot;:&quot;&quot;,&quot;parse-names&quot;:false,&quot;dropping-particle&quot;:&quot;&quot;,&quot;non-dropping-particle&quot;:&quot;&quot;}],&quot;accessed&quot;:{&quot;date-parts&quot;:[[2025,12,15]]},&quot;URL&quot;:&quot;https://www.geeksforgeeks.org/nlp/what-is-text-classification/&quot;,&quot;issued&quot;:{&quot;date-parts&quot;:[[2024]]},&quot;container-title-short&quot;:&quot;&quot;},&quot;isTemporary&quot;:false}]},{&quot;citationID&quot;:&quot;MENDELEY_CITATION_1b26884a-4e02-4519-86c2-a37b1832dbe5&quot;,&quot;properties&quot;:{&quot;noteIndex&quot;:0},&quot;isEdited&quot;:false,&quot;manualOverride&quot;:{&quot;isManuallyOverridden&quot;:false,&quot;citeprocText&quot;:&quot;(Breiman, 2001)&quot;,&quot;manualOverrideText&quot;:&quot;&quot;},&quot;citationTag&quot;:&quot;MENDELEY_CITATION_v3_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&quot;,&quot;citationItems&quot;:[{&quot;id&quot;:&quot;b2df0a66-98c0-3511-9279-346df266ebd9&quot;,&quot;itemData&quot;:{&quot;type&quot;:&quot;article-journal&quot;,&quot;id&quot;:&quot;b2df0a66-98c0-3511-9279-346df266ebd9&quot;,&quot;title&quot;:&quot;Random forests&quot;,&quot;author&quot;:[{&quot;family&quot;:&quot;Breiman&quot;,&quot;given&quot;:&quot;Leo&quot;,&quot;parse-names&quot;:false,&quot;dropping-particle&quot;:&quot;&quot;,&quot;non-dropping-particle&quot;:&quot;&quot;}],&quot;container-title&quot;:&quot;Machine Learning&quot;,&quot;container-title-short&quot;:&quot;Mach Learn&quot;,&quot;accessed&quot;:{&quot;date-parts&quot;:[[2025,12,15]]},&quot;DOI&quot;:&quot;10.1023/A:1010933404324&quot;,&quot;ISSN&quot;:&quot;08856125&quot;,&quot;URL&quot;:&quot;https://scikit-learn/stable/modules/generated/sklearn.ensemble.RandomForestClassifier.html&quot;,&quot;issued&quot;:{&quot;date-parts&quot;:[[2001,10]]},&quot;page&quot;:&quot;5-32&quot;,&quot;abstract&quot;:&quot;Random forests are a combination of tree predictors such that each tree depends on the values of a random vector sampled independently and with the same distribution for all trees in the forest. The generalization error for forests converges a.s. to a limit as the number of trees in the forest becomes large. The generalization error of a forest of tree classifiers depends on the strength of the individual trees in the forest and the correlation between them. Using a random selection of features to split each node yields error rates that compare favorably to Adaboost (Y. Freund &amp; R. Schapire, Machine Learning: Proceedings of the Thirteenth International conference, * * *, 148-156), but are more robust with respect to noise. Internal estimates monitor error, strength, and correlation and these are used to show the response to increasing the number of features used in the splitting. Internal estimates are also used to measure variable importance. These ideas are also applicable to regression.&quot;,&quot;issue&quot;:&quot;1&quot;,&quot;volume&quot;:&quot;45&quot;},&quot;isTemporary&quot;:false}]},{&quot;citationID&quot;:&quot;MENDELEY_CITATION_20694044-bea8-4dd5-9fe2-7e382849c6fb&quot;,&quot;properties&quot;:{&quot;noteIndex&quot;:0},&quot;isEdited&quot;:false,&quot;manualOverride&quot;:{&quot;isManuallyOverridden&quot;:false,&quot;citeprocText&quot;:&quot;(GeeksForGeeks, 2024)&quot;,&quot;manualOverrideText&quot;:&quot;&quot;},&quot;citationTag&quot;:&quot;MENDELEY_CITATION_v3_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&quot;,&quot;citationItems&quot;:[{&quot;id&quot;:&quot;aabf5452-ef95-3aba-9ac5-61551a501f81&quot;,&quot;itemData&quot;:{&quot;type&quot;:&quot;webpage&quot;,&quot;id&quot;:&quot;aabf5452-ef95-3aba-9ac5-61551a501f81&quot;,&quot;title&quot;:&quot;Random Forest Algorithm in Machine Learning - GeeksforGeeks&quot;,&quot;author&quot;:[{&quot;family&quot;:&quot;GeeksForGeeks&quot;,&quot;given&quot;:&quot;&quot;,&quot;parse-names&quot;:false,&quot;dropping-particle&quot;:&quot;&quot;,&quot;non-dropping-particle&quot;:&quot;&quot;}],&quot;accessed&quot;:{&quot;date-parts&quot;:[[2025,12,15]]},&quot;URL&quot;:&quot;https://www.geeksforgeeks.org/machine-learning/random-forest-algorithm-in-machine-learning/&quot;,&quot;issued&quot;:{&quot;date-parts&quot;:[[2024]]},&quot;container-title-short&quot;:&quot;&quot;},&quot;isTemporary&quot;:false}]},{&quot;citationID&quot;:&quot;MENDELEY_CITATION_62080922-3406-47c5-9682-09fbd01c22eb&quot;,&quot;properties&quot;:{&quot;noteIndex&quot;:0},&quot;isEdited&quot;:false,&quot;manualOverride&quot;:{&quot;isManuallyOverridden&quot;:false,&quot;citeprocText&quot;:&quot;(Python, 2024a)&quot;,&quot;manualOverrideText&quot;:&quot;&quot;},&quot;citationTag&quot;:&quot;MENDELEY_CITATION_v3_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&quot;,&quot;citationItems&quot;:[{&quot;id&quot;:&quot;88b269bc-9972-373c-8142-6722fcfc2b5b&quot;,&quot;itemData&quot;:{&quot;type&quot;:&quot;webpage&quot;,&quot;id&quot;:&quot;88b269bc-9972-373c-8142-6722fcfc2b5b&quot;,&quot;title&quot;:&quot;RandomForestClassifier — scikit-learn 1.8.0 documentation&quot;,&quot;author&quot;:[{&quot;family&quot;:&quot;Python&quot;,&quot;given&quot;:&quot;&quot;,&quot;parse-names&quot;:false,&quot;dropping-particle&quot;:&quot;&quot;,&quot;non-dropping-particle&quot;:&quot;&quot;}],&quot;accessed&quot;:{&quot;date-parts&quot;:[[2025,12,15]]},&quot;URL&quot;:&quot;https://scikit-learn.org/stable/modules/generated/sklearn.ensemble.RandomForestClassifier.html&quot;,&quot;issued&quot;:{&quot;date-parts&quot;:[[2024]]},&quot;container-title-short&quot;:&quot;&quot;},&quot;isTemporary&quot;:false}]},{&quot;citationID&quot;:&quot;MENDELEY_CITATION_ed038998-f8b7-4f5b-b4cd-c6b8c0d1c099&quot;,&quot;properties&quot;:{&quot;noteIndex&quot;:0},&quot;isEdited&quot;:false,&quot;manualOverride&quot;:{&quot;isManuallyOverridden&quot;:false,&quot;citeprocText&quot;:&quot;(Breiman, 2001)&quot;,&quot;manualOverrideText&quot;:&quot;&quot;},&quot;citationTag&quot;:&quot;MENDELEY_CITATION_v3_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&quot;,&quot;citationItems&quot;:[{&quot;id&quot;:&quot;b2df0a66-98c0-3511-9279-346df266ebd9&quot;,&quot;itemData&quot;:{&quot;type&quot;:&quot;article-journal&quot;,&quot;id&quot;:&quot;b2df0a66-98c0-3511-9279-346df266ebd9&quot;,&quot;title&quot;:&quot;Random forests&quot;,&quot;author&quot;:[{&quot;family&quot;:&quot;Breiman&quot;,&quot;given&quot;:&quot;Leo&quot;,&quot;parse-names&quot;:false,&quot;dropping-particle&quot;:&quot;&quot;,&quot;non-dropping-particle&quot;:&quot;&quot;}],&quot;container-title&quot;:&quot;Machine Learning&quot;,&quot;container-title-short&quot;:&quot;Mach Learn&quot;,&quot;accessed&quot;:{&quot;date-parts&quot;:[[2025,12,15]]},&quot;DOI&quot;:&quot;10.1023/A:1010933404324&quot;,&quot;ISSN&quot;:&quot;08856125&quot;,&quot;URL&quot;:&quot;https://scikit-learn/stable/modules/generated/sklearn.ensemble.RandomForestClassifier.html&quot;,&quot;issued&quot;:{&quot;date-parts&quot;:[[2001,10]]},&quot;page&quot;:&quot;5-32&quot;,&quot;abstract&quot;:&quot;Random forests are a combination of tree predictors such that each tree depends on the values of a random vector sampled independently and with the same distribution for all trees in the forest. The generalization error for forests converges a.s. to a limit as the number of trees in the forest becomes large. The generalization error of a forest of tree classifiers depends on the strength of the individual trees in the forest and the correlation between them. Using a random selection of features to split each node yields error rates that compare favorably to Adaboost (Y. Freund &amp; R. Schapire, Machine Learning: Proceedings of the Thirteenth International conference, * * *, 148-156), but are more robust with respect to noise. Internal estimates monitor error, strength, and correlation and these are used to show the response to increasing the number of features used in the splitting. Internal estimates are also used to measure variable importance. These ideas are also applicable to regression.&quot;,&quot;issue&quot;:&quot;1&quot;,&quot;volume&quot;:&quot;45&quot;},&quot;isTemporary&quot;:false}]},{&quot;citationID&quot;:&quot;MENDELEY_CITATION_53650b84-3aea-4d64-b1a5-677b5e1e1ca6&quot;,&quot;properties&quot;:{&quot;noteIndex&quot;:0},&quot;isEdited&quot;:false,&quot;manualOverride&quot;:{&quot;isManuallyOverridden&quot;:true,&quot;citeprocText&quot;:&quot;(GeeksForGeeks, 2024a)&quot;,&quot;manualOverrideText&quot;:&quot;(GeeksForGeeks, 2024)&quot;},&quot;citationTag&quot;:&quot;MENDELEY_CITATION_v3_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&quot;,&quot;citationItems&quot;:[{&quot;id&quot;:&quot;c2216a0a-9e89-3568-8843-74134a863876&quot;,&quot;itemData&quot;:{&quot;type&quot;:&quot;webpage&quot;,&quot;id&quot;:&quot;c2216a0a-9e89-3568-8843-74134a863876&quot;,&quot;title&quot;:&quot;Logistic Regression in Machine Learning - GeeksforGeeks&quot;,&quot;author&quot;:[{&quot;family&quot;:&quot;GeeksForGeeks&quot;,&quot;given&quot;:&quot;&quot;,&quot;parse-names&quot;:false,&quot;dropping-particle&quot;:&quot;&quot;,&quot;non-dropping-particle&quot;:&quot;&quot;}],&quot;accessed&quot;:{&quot;date-parts&quot;:[[2025,12,15]]},&quot;URL&quot;:&quot;https://www.geeksforgeeks.org/machine-learning/understanding-logistic-regression/&quot;,&quot;issued&quot;:{&quot;date-parts&quot;:[[2024]]}},&quot;isTemporary&quot;:false}]},{&quot;citationID&quot;:&quot;MENDELEY_CITATION_339aa06c-4564-47ff-a56a-30970117ad0b&quot;,&quot;properties&quot;:{&quot;noteIndex&quot;:0},&quot;isEdited&quot;:false,&quot;manualOverride&quot;:{&quot;isManuallyOverridden&quot;:true,&quot;citeprocText&quot;:&quot;(GeeksForGeeks, 2024a)&quot;,&quot;manualOverrideText&quot;:&quot;(GeeksForGeeks, 2024)&quot;},&quot;citationTag&quot;:&quot;MENDELEY_CITATION_v3_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&quot;,&quot;citationItems&quot;:[{&quot;id&quot;:&quot;c2216a0a-9e89-3568-8843-74134a863876&quot;,&quot;itemData&quot;:{&quot;type&quot;:&quot;webpage&quot;,&quot;id&quot;:&quot;c2216a0a-9e89-3568-8843-74134a863876&quot;,&quot;title&quot;:&quot;Logistic Regression in Machine Learning - GeeksforGeeks&quot;,&quot;author&quot;:[{&quot;family&quot;:&quot;GeeksForGeeks&quot;,&quot;given&quot;:&quot;&quot;,&quot;parse-names&quot;:false,&quot;dropping-particle&quot;:&quot;&quot;,&quot;non-dropping-particle&quot;:&quot;&quot;}],&quot;accessed&quot;:{&quot;date-parts&quot;:[[2025,12,15]]},&quot;URL&quot;:&quot;https://www.geeksforgeeks.org/machine-learning/understanding-logistic-regression/&quot;,&quot;issued&quot;:{&quot;date-parts&quot;:[[2024]]}},&quot;isTemporary&quot;:false,&quot;suppress-author&quot;:false,&quot;composite&quot;:false,&quot;author-only&quot;:false}]},{&quot;citationID&quot;:&quot;MENDELEY_CITATION_21709d89-ed84-4840-a78e-89e7df8a5e53&quot;,&quot;properties&quot;:{&quot;noteIndex&quot;:0},&quot;isEdited&quot;:false,&quot;manualOverride&quot;:{&quot;isManuallyOverridden&quot;:false,&quot;citeprocText&quot;:&quot;(GeeksForGeeks, 2024a)&quot;,&quot;manualOverrideText&quot;:&quot;&quot;},&quot;citationTag&quot;:&quot;MENDELEY_CITATION_v3_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&quot;,&quot;citationItems&quot;:[{&quot;id&quot;:&quot;c2216a0a-9e89-3568-8843-74134a863876&quot;,&quot;itemData&quot;:{&quot;type&quot;:&quot;webpage&quot;,&quot;id&quot;:&quot;c2216a0a-9e89-3568-8843-74134a863876&quot;,&quot;title&quot;:&quot;Logistic Regression in Machine Learning - GeeksforGeeks&quot;,&quot;author&quot;:[{&quot;family&quot;:&quot;GeeksForGeeks&quot;,&quot;given&quot;:&quot;&quot;,&quot;parse-names&quot;:false,&quot;dropping-particle&quot;:&quot;&quot;,&quot;non-dropping-particle&quot;:&quot;&quot;}],&quot;accessed&quot;:{&quot;date-parts&quot;:[[2025,12,15]]},&quot;URL&quot;:&quot;https://www.geeksforgeeks.org/machine-learning/understanding-logistic-regression/&quot;,&quot;issued&quot;:{&quot;date-parts&quot;:[[2024]]},&quot;container-title-short&quot;:&quot;&quot;},&quot;isTemporary&quot;:false}]},{&quot;citationID&quot;:&quot;MENDELEY_CITATION_48edf1b5-863a-4785-956e-8a667a1465ab&quot;,&quot;properties&quot;:{&quot;noteIndex&quot;:0},&quot;isEdited&quot;:false,&quot;manualOverride&quot;:{&quot;isManuallyOverridden&quot;:false,&quot;citeprocText&quot;:&quot;(GeeksForGeeks, 2024a)&quot;,&quot;manualOverrideText&quot;:&quot;&quot;},&quot;citationTag&quot;:&quot;MENDELEY_CITATION_v3_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&quot;,&quot;citationItems&quot;:[{&quot;id&quot;:&quot;c2216a0a-9e89-3568-8843-74134a863876&quot;,&quot;itemData&quot;:{&quot;type&quot;:&quot;webpage&quot;,&quot;id&quot;:&quot;c2216a0a-9e89-3568-8843-74134a863876&quot;,&quot;title&quot;:&quot;Logistic Regression in Machine Learning - GeeksforGeeks&quot;,&quot;author&quot;:[{&quot;family&quot;:&quot;GeeksForGeeks&quot;,&quot;given&quot;:&quot;&quot;,&quot;parse-names&quot;:false,&quot;dropping-particle&quot;:&quot;&quot;,&quot;non-dropping-particle&quot;:&quot;&quot;}],&quot;accessed&quot;:{&quot;date-parts&quot;:[[2025,12,15]]},&quot;URL&quot;:&quot;https://www.geeksforgeeks.org/machine-learning/understanding-logistic-regression/&quot;,&quot;issued&quot;:{&quot;date-parts&quot;:[[2024]]},&quot;container-title-short&quot;:&quot;&quot;},&quot;isTemporary&quot;:false,&quot;suppress-author&quot;:false,&quot;composite&quot;:false,&quot;author-only&quot;:false}]},{&quot;citationID&quot;:&quot;MENDELEY_CITATION_aa9b6f00-d981-404e-8f6a-821dd91c22f8&quot;,&quot;properties&quot;:{&quot;noteIndex&quot;:0},&quot;isEdited&quot;:false,&quot;manualOverride&quot;:{&quot;isManuallyOverridden&quot;:false,&quot;citeprocText&quot;:&quot;(GeeksForGeeks, 2024a)&quot;,&quot;manualOverrideText&quot;:&quot;&quot;},&quot;citationTag&quot;:&quot;MENDELEY_CITATION_v3_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&quot;,&quot;citationItems&quot;:[{&quot;id&quot;:&quot;c2216a0a-9e89-3568-8843-74134a863876&quot;,&quot;itemData&quot;:{&quot;type&quot;:&quot;webpage&quot;,&quot;id&quot;:&quot;c2216a0a-9e89-3568-8843-74134a863876&quot;,&quot;title&quot;:&quot;Logistic Regression in Machine Learning - GeeksforGeeks&quot;,&quot;author&quot;:[{&quot;family&quot;:&quot;GeeksForGeeks&quot;,&quot;given&quot;:&quot;&quot;,&quot;parse-names&quot;:false,&quot;dropping-particle&quot;:&quot;&quot;,&quot;non-dropping-particle&quot;:&quot;&quot;}],&quot;accessed&quot;:{&quot;date-parts&quot;:[[2025,12,15]]},&quot;URL&quot;:&quot;https://www.geeksforgeeks.org/machine-learning/understanding-logistic-regression/&quot;,&quot;issued&quot;:{&quot;date-parts&quot;:[[2024]]},&quot;container-title-short&quot;:&quot;&quot;},&quot;isTemporary&quot;:false}]},{&quot;citationID&quot;:&quot;MENDELEY_CITATION_fce0a671-c825-454d-bd1d-c2368b42965f&quot;,&quot;properties&quot;:{&quot;noteIndex&quot;:0},&quot;isEdited&quot;:false,&quot;manualOverride&quot;:{&quot;isManuallyOverridden&quot;:false,&quot;citeprocText&quot;:&quot;(DataCamp, 2024)&quot;,&quot;manualOverrideText&quot;:&quot;&quot;},&quot;citationTag&quot;:&quot;MENDELEY_CITATION_v3_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&quot;,&quot;citationItems&quot;:[{&quot;id&quot;:&quot;9116cfd5-7c03-3fd8-9527-08251a26fb6b&quot;,&quot;itemData&quot;:{&quot;type&quot;:&quot;webpage&quot;,&quot;id&quot;:&quot;9116cfd5-7c03-3fd8-9527-08251a26fb6b&quot;,&quot;title&quot;:&quot;What is Tokenization? Types, Use Cases, Implementation | DataCamp&quot;,&quot;author&quot;:[{&quot;family&quot;:&quot;DataCamp&quot;,&quot;given&quot;:&quot;&quot;,&quot;parse-names&quot;:false,&quot;dropping-particle&quot;:&quot;&quot;,&quot;non-dropping-particle&quot;:&quot;&quot;}],&quot;accessed&quot;:{&quot;date-parts&quot;:[[2025,12,15]]},&quot;URL&quot;:&quot;https://www.datacamp.com/blog/what-is-tokenization&quot;,&quot;issued&quot;:{&quot;date-parts&quot;:[[2024,22,11]]},&quot;container-title-short&quot;:&quot;&quot;},&quot;isTemporary&quot;:false}]},{&quot;citationID&quot;:&quot;MENDELEY_CITATION_d20c33e0-6380-4160-a1a9-c98805a471c7&quot;,&quot;properties&quot;:{&quot;noteIndex&quot;:0},&quot;isEdited&quot;:false,&quot;manualOverride&quot;:{&quot;isManuallyOverridden&quot;:false,&quot;citeprocText&quot;:&quot;(GeeksForGeeks, 2025b)&quot;,&quot;manualOverrideText&quot;:&quot;&quot;},&quot;citationTag&quot;:&quot;MENDELEY_CITATION_v3_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&quot;,&quot;citationItems&quot;:[{&quot;id&quot;:&quot;8697631d-8b3b-3c8f-8dae-e7443c7a07b4&quot;,&quot;itemData&quot;:{&quot;type&quot;:&quot;webpage&quot;,&quot;id&quot;:&quot;8697631d-8b3b-3c8f-8dae-e7443c7a07b4&quot;,&quot;title&quot;:&quot;Text Preprocessing in NLP - GeeksforGeeks&quot;,&quot;author&quot;:[{&quot;family&quot;:&quot;GeeksForGeeks&quot;,&quot;given&quot;:&quot;&quot;,&quot;parse-names&quot;:false,&quot;dropping-particle&quot;:&quot;&quot;,&quot;non-dropping-particle&quot;:&quot;&quot;}],&quot;accessed&quot;:{&quot;date-parts&quot;:[[2025,12,15]]},&quot;URL&quot;:&quot;https://www.geeksforgeeks.org/nlp/text-preprocessing-for-nlp-tasks/&quot;,&quot;issued&quot;:{&quot;date-parts&quot;:[[2025,7,23]]},&quot;container-title-short&quot;:&quot;&quot;},&quot;isTemporary&quot;:false}]},{&quot;citationID&quot;:&quot;MENDELEY_CITATION_f5a53644-3ab1-457a-95ab-74d6c49c2a53&quot;,&quot;properties&quot;:{&quot;noteIndex&quot;:0},&quot;isEdited&quot;:false,&quot;manualOverride&quot;:{&quot;isManuallyOverridden&quot;:false,&quot;citeprocText&quot;:&quot;(GeeksForGeeks, 2025b)&quot;,&quot;manualOverrideText&quot;:&quot;&quot;},&quot;citationTag&quot;:&quot;MENDELEY_CITATION_v3_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&quot;,&quot;citationItems&quot;:[{&quot;id&quot;:&quot;8697631d-8b3b-3c8f-8dae-e7443c7a07b4&quot;,&quot;itemData&quot;:{&quot;type&quot;:&quot;webpage&quot;,&quot;id&quot;:&quot;8697631d-8b3b-3c8f-8dae-e7443c7a07b4&quot;,&quot;title&quot;:&quot;Text Preprocessing in NLP - GeeksforGeeks&quot;,&quot;author&quot;:[{&quot;family&quot;:&quot;GeeksForGeeks&quot;,&quot;given&quot;:&quot;&quot;,&quot;parse-names&quot;:false,&quot;dropping-particle&quot;:&quot;&quot;,&quot;non-dropping-particle&quot;:&quot;&quot;}],&quot;accessed&quot;:{&quot;date-parts&quot;:[[2025,12,15]]},&quot;URL&quot;:&quot;https://www.geeksforgeeks.org/nlp/text-preprocessing-for-nlp-tasks/&quot;,&quot;issued&quot;:{&quot;date-parts&quot;:[[2025,7,23]]},&quot;container-title-short&quot;:&quot;&quot;},&quot;isTemporary&quot;:false}]},{&quot;citationID&quot;:&quot;MENDELEY_CITATION_d91b0665-6d31-47b1-a8ba-9c2f34a2aaa9&quot;,&quot;properties&quot;:{&quot;noteIndex&quot;:0},&quot;isEdited&quot;:false,&quot;manualOverride&quot;:{&quot;isManuallyOverridden&quot;:false,&quot;citeprocText&quot;:&quot;(GeeksForGeeks, 2025b)&quot;,&quot;manualOverrideText&quot;:&quot;&quot;},&quot;citationTag&quot;:&quot;MENDELEY_CITATION_v3_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&quot;,&quot;citationItems&quot;:[{&quot;id&quot;:&quot;8697631d-8b3b-3c8f-8dae-e7443c7a07b4&quot;,&quot;itemData&quot;:{&quot;type&quot;:&quot;webpage&quot;,&quot;id&quot;:&quot;8697631d-8b3b-3c8f-8dae-e7443c7a07b4&quot;,&quot;title&quot;:&quot;Text Preprocessing in NLP - GeeksforGeeks&quot;,&quot;author&quot;:[{&quot;family&quot;:&quot;GeeksForGeeks&quot;,&quot;given&quot;:&quot;&quot;,&quot;parse-names&quot;:false,&quot;dropping-particle&quot;:&quot;&quot;,&quot;non-dropping-particle&quot;:&quot;&quot;}],&quot;accessed&quot;:{&quot;date-parts&quot;:[[2025,12,15]]},&quot;URL&quot;:&quot;https://www.geeksforgeeks.org/nlp/text-preprocessing-for-nlp-tasks/&quot;,&quot;issued&quot;:{&quot;date-parts&quot;:[[2025,7,23]]},&quot;container-title-short&quot;:&quot;&quot;},&quot;isTemporary&quot;:false}]},{&quot;citationID&quot;:&quot;MENDELEY_CITATION_c290935d-984b-48d2-a310-e4e6d0d384a0&quot;,&quot;properties&quot;:{&quot;noteIndex&quot;:0},&quot;isEdited&quot;:false,&quot;manualOverride&quot;:{&quot;isManuallyOverridden&quot;:false,&quot;citeprocText&quot;:&quot;(GeeksForGeeks, 2025b)&quot;,&quot;manualOverrideText&quot;:&quot;&quot;},&quot;citationTag&quot;:&quot;MENDELEY_CITATION_v3_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&quot;,&quot;citationItems&quot;:[{&quot;id&quot;:&quot;8697631d-8b3b-3c8f-8dae-e7443c7a07b4&quot;,&quot;itemData&quot;:{&quot;type&quot;:&quot;webpage&quot;,&quot;id&quot;:&quot;8697631d-8b3b-3c8f-8dae-e7443c7a07b4&quot;,&quot;title&quot;:&quot;Text Preprocessing in NLP - GeeksforGeeks&quot;,&quot;author&quot;:[{&quot;family&quot;:&quot;GeeksForGeeks&quot;,&quot;given&quot;:&quot;&quot;,&quot;parse-names&quot;:false,&quot;dropping-particle&quot;:&quot;&quot;,&quot;non-dropping-particle&quot;:&quot;&quot;}],&quot;accessed&quot;:{&quot;date-parts&quot;:[[2025,12,15]]},&quot;URL&quot;:&quot;https://www.geeksforgeeks.org/nlp/text-preprocessing-for-nlp-tasks/&quot;,&quot;issued&quot;:{&quot;date-parts&quot;:[[2025,7,23]]},&quot;container-title-short&quot;:&quot;&quot;},&quot;isTemporary&quot;:false}]},{&quot;citationID&quot;:&quot;MENDELEY_CITATION_e28bd965-ac3a-4dd5-938d-ee56018f77f2&quot;,&quot;properties&quot;:{&quot;noteIndex&quot;:0},&quot;isEdited&quot;:false,&quot;manualOverride&quot;:{&quot;isManuallyOverridden&quot;:false,&quot;citeprocText&quot;:&quot;(Shubham Chouksey, 2020)&quot;,&quot;manualOverrideText&quot;:&quot;&quot;},&quot;citationTag&quot;:&quot;MENDELEY_CITATION_v3_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&quot;,&quot;citationItems&quot;:[{&quot;id&quot;:&quot;89404eae-55fe-3f65-bc5b-d7f9c435d65b&quot;,&quot;itemData&quot;:{&quot;type&quot;:&quot;webpage&quot;,&quot;id&quot;:&quot;89404eae-55fe-3f65-bc5b-d7f9c435d65b&quot;,&quot;title&quot;:&quot;Demonstrating Calculation of TF-IDF From Sklearn | by Shubham Chouksey | Analytics Vidhya | Medium&quot;,&quot;author&quot;:[{&quot;family&quot;:&quot;Shubham Chouksey&quot;,&quot;given&quot;:&quot;&quot;,&quot;parse-names&quot;:false,&quot;dropping-particle&quot;:&quot;&quot;,&quot;non-dropping-particle&quot;:&quot;&quot;}],&quot;container-title&quot;:&quot;Analytics Vidhya&quot;,&quot;accessed&quot;:{&quot;date-parts&quot;:[[2025,12,15]]},&quot;URL&quot;:&quot;https://medium.com/analytics-vidhya/demonstrating-calculation-of-tf-idf-from-sklearn-4f9526e7e78b&quot;,&quot;issued&quot;:{&quot;date-parts&quot;:[[2020,4,6]]},&quot;container-title-short&quot;:&quot;&quot;},&quot;isTemporary&quot;:false}]},{&quot;citationID&quot;:&quot;MENDELEY_CITATION_77532e55-edc1-4cfd-95d0-ca2d9197cd49&quot;,&quot;properties&quot;:{&quot;noteIndex&quot;:0},&quot;isEdited&quot;:false,&quot;manualOverride&quot;:{&quot;isManuallyOverridden&quot;:false,&quot;citeprocText&quot;:&quot;(Shubham Chouksey, 2020)&quot;,&quot;manualOverrideText&quot;:&quot;&quot;},&quot;citationTag&quot;:&quot;MENDELEY_CITATION_v3_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&quot;,&quot;citationItems&quot;:[{&quot;id&quot;:&quot;89404eae-55fe-3f65-bc5b-d7f9c435d65b&quot;,&quot;itemData&quot;:{&quot;type&quot;:&quot;webpage&quot;,&quot;id&quot;:&quot;89404eae-55fe-3f65-bc5b-d7f9c435d65b&quot;,&quot;title&quot;:&quot;Demonstrating Calculation of TF-IDF From Sklearn | by Shubham Chouksey | Analytics Vidhya | Medium&quot;,&quot;author&quot;:[{&quot;family&quot;:&quot;Shubham Chouksey&quot;,&quot;given&quot;:&quot;&quot;,&quot;parse-names&quot;:false,&quot;dropping-particle&quot;:&quot;&quot;,&quot;non-dropping-particle&quot;:&quot;&quot;}],&quot;container-title&quot;:&quot;Analytics Vidhya&quot;,&quot;accessed&quot;:{&quot;date-parts&quot;:[[2025,12,15]]},&quot;URL&quot;:&quot;https://medium.com/analytics-vidhya/demonstrating-calculation-of-tf-idf-from-sklearn-4f9526e7e78b&quot;,&quot;issued&quot;:{&quot;date-parts&quot;:[[2020,4,6]]},&quot;container-title-short&quot;:&quot;&quot;},&quot;isTemporary&quot;:false}]},{&quot;citationID&quot;:&quot;MENDELEY_CITATION_58ec1048-0d90-4669-949b-dc9157173ab2&quot;,&quot;properties&quot;:{&quot;noteIndex&quot;:0},&quot;isEdited&quot;:false,&quot;manualOverride&quot;:{&quot;isManuallyOverridden&quot;:false,&quot;citeprocText&quot;:&quot;(GeeksForGeeks, 2024a)&quot;,&quot;manualOverrideText&quot;:&quot;&quot;},&quot;citationTag&quot;:&quot;MENDELEY_CITATION_v3_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&quot;,&quot;citationItems&quot;:[{&quot;id&quot;:&quot;c2216a0a-9e89-3568-8843-74134a863876&quot;,&quot;itemData&quot;:{&quot;type&quot;:&quot;webpage&quot;,&quot;id&quot;:&quot;c2216a0a-9e89-3568-8843-74134a863876&quot;,&quot;title&quot;:&quot;Logistic Regression in Machine Learning - GeeksforGeeks&quot;,&quot;author&quot;:[{&quot;family&quot;:&quot;GeeksForGeeks&quot;,&quot;given&quot;:&quot;&quot;,&quot;parse-names&quot;:false,&quot;dropping-particle&quot;:&quot;&quot;,&quot;non-dropping-particle&quot;:&quot;&quot;}],&quot;accessed&quot;:{&quot;date-parts&quot;:[[2025,12,15]]},&quot;URL&quot;:&quot;https://www.geeksforgeeks.org/machine-learning/understanding-logistic-regression/&quot;,&quot;issued&quot;:{&quot;date-parts&quot;:[[2024]]},&quot;container-title-short&quot;:&quot;&quot;},&quot;isTemporary&quot;:false}]},{&quot;citationID&quot;:&quot;MENDELEY_CITATION_2274f6c7-5d0d-4371-8f08-1c00b093cf5a&quot;,&quot;properties&quot;:{&quot;noteIndex&quot;:0},&quot;isEdited&quot;:false,&quot;manualOverride&quot;:{&quot;isManuallyOverridden&quot;:false,&quot;citeprocText&quot;:&quot;(Breiman, 2001)&quot;,&quot;manualOverrideText&quot;:&quot;&quot;},&quot;citationTag&quot;:&quot;MENDELEY_CITATION_v3_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&quot;,&quot;citationItems&quot;:[{&quot;id&quot;:&quot;b2df0a66-98c0-3511-9279-346df266ebd9&quot;,&quot;itemData&quot;:{&quot;type&quot;:&quot;article-journal&quot;,&quot;id&quot;:&quot;b2df0a66-98c0-3511-9279-346df266ebd9&quot;,&quot;title&quot;:&quot;Random forests&quot;,&quot;author&quot;:[{&quot;family&quot;:&quot;Breiman&quot;,&quot;given&quot;:&quot;Leo&quot;,&quot;parse-names&quot;:false,&quot;dropping-particle&quot;:&quot;&quot;,&quot;non-dropping-particle&quot;:&quot;&quot;}],&quot;container-title&quot;:&quot;Machine Learning&quot;,&quot;container-title-short&quot;:&quot;Mach Learn&quot;,&quot;accessed&quot;:{&quot;date-parts&quot;:[[2025,12,15]]},&quot;DOI&quot;:&quot;10.1023/A:1010933404324&quot;,&quot;ISSN&quot;:&quot;08856125&quot;,&quot;URL&quot;:&quot;https://scikit-learn/stable/modules/generated/sklearn.ensemble.RandomForestClassifier.html&quot;,&quot;issued&quot;:{&quot;date-parts&quot;:[[2001,10]]},&quot;page&quot;:&quot;5-32&quot;,&quot;abstract&quot;:&quot;Random forests are a combination of tree predictors such that each tree depends on the values of a random vector sampled independently and with the same distribution for all trees in the forest. The generalization error for forests converges a.s. to a limit as the number of trees in the forest becomes large. The generalization error of a forest of tree classifiers depends on the strength of the individual trees in the forest and the correlation between them. Using a random selection of features to split each node yields error rates that compare favorably to Adaboost (Y. Freund &amp; R. Schapire, Machine Learning: Proceedings of the Thirteenth International conference, * * *, 148-156), but are more robust with respect to noise. Internal estimates monitor error, strength, and correlation and these are used to show the response to increasing the number of features used in the splitting. Internal estimates are also used to measure variable importance. These ideas are also applicable to regression.&quot;,&quot;issue&quot;:&quot;1&quot;,&quot;volume&quot;:&quot;45&quot;},&quot;isTemporary&quot;:false}]},{&quot;citationID&quot;:&quot;MENDELEY_CITATION_7c43b92c-57f7-4f70-976c-e588d5799e14&quot;,&quot;properties&quot;:{&quot;noteIndex&quot;:0},&quot;isEdited&quot;:false,&quot;manualOverride&quot;:{&quot;isManuallyOverridden&quot;:false,&quot;citeprocText&quot;:&quot;(GeeksForGeeks, 2025a)&quot;,&quot;manualOverrideText&quot;:&quot;&quot;},&quot;citationTag&quot;:&quot;MENDELEY_CITATION_v3_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&quot;,&quot;citationItems&quot;:[{&quot;id&quot;:&quot;e376a16a-05e9-340e-8e4f-aafbd0684803&quot;,&quot;itemData&quot;:{&quot;type&quot;:&quot;webpage&quot;,&quot;id&quot;:&quot;e376a16a-05e9-340e-8e4f-aafbd0684803&quot;,&quot;title&quot;:&quot;State Machine Diagrams | Unified Modeling Language (UML) - GeeksforGeeks&quot;,&quot;author&quot;:[{&quot;family&quot;:&quot;GeeksForGeeks&quot;,&quot;given&quot;:&quot;&quot;,&quot;parse-names&quot;:false,&quot;dropping-particle&quot;:&quot;&quot;,&quot;non-dropping-particle&quot;:&quot;&quot;}],&quot;accessed&quot;:{&quot;date-parts&quot;:[[2025,12,15]]},&quot;URL&quot;:&quot;https://www.geeksforgeeks.org/system-design/unified-modeling-language-uml-state-diagrams/&quot;,&quot;issued&quot;:{&quot;date-parts&quot;:[[2025,4,8]]},&quot;container-title-short&quot;:&quot;&quot;},&quot;isTemporary&quot;:false}]},{&quot;citationID&quot;:&quot;MENDELEY_CITATION_d785bdb3-16ec-47d4-8ddd-b0c7b77e60ce&quot;,&quot;properties&quot;:{&quot;noteIndex&quot;:0},&quot;isEdited&quot;:false,&quot;manualOverride&quot;:{&quot;isManuallyOverridden&quot;:false,&quot;citeprocText&quot;:&quot;(GeeksForGeeks, 2025a)&quot;,&quot;manualOverrideText&quot;:&quot;&quot;},&quot;citationTag&quot;:&quot;MENDELEY_CITATION_v3_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&quot;,&quot;citationItems&quot;:[{&quot;id&quot;:&quot;e376a16a-05e9-340e-8e4f-aafbd0684803&quot;,&quot;itemData&quot;:{&quot;type&quot;:&quot;webpage&quot;,&quot;id&quot;:&quot;e376a16a-05e9-340e-8e4f-aafbd0684803&quot;,&quot;title&quot;:&quot;State Machine Diagrams | Unified Modeling Language (UML) - GeeksforGeeks&quot;,&quot;author&quot;:[{&quot;family&quot;:&quot;GeeksForGeeks&quot;,&quot;given&quot;:&quot;&quot;,&quot;parse-names&quot;:false,&quot;dropping-particle&quot;:&quot;&quot;,&quot;non-dropping-particle&quot;:&quot;&quot;}],&quot;accessed&quot;:{&quot;date-parts&quot;:[[2025,12,15]]},&quot;URL&quot;:&quot;https://www.geeksforgeeks.org/system-design/unified-modeling-language-uml-state-diagrams/&quot;,&quot;issued&quot;:{&quot;date-parts&quot;:[[2025,4,8]]},&quot;container-title-short&quot;:&quot;&quot;},&quot;isTemporary&quot;:false}]},{&quot;citationID&quot;:&quot;MENDELEY_CITATION_f57777dc-fb14-476a-a9a1-218edcf8a527&quot;,&quot;properties&quot;:{&quot;noteIndex&quot;:0},&quot;isEdited&quot;:false,&quot;manualOverride&quot;:{&quot;isManuallyOverridden&quot;:false,&quot;citeprocText&quot;:&quot;(GeeksForGeeks, 2025a)&quot;,&quot;manualOverrideText&quot;:&quot;&quot;},&quot;citationTag&quot;:&quot;MENDELEY_CITATION_v3_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&quot;,&quot;citationItems&quot;:[{&quot;id&quot;:&quot;e376a16a-05e9-340e-8e4f-aafbd0684803&quot;,&quot;itemData&quot;:{&quot;type&quot;:&quot;webpage&quot;,&quot;id&quot;:&quot;e376a16a-05e9-340e-8e4f-aafbd0684803&quot;,&quot;title&quot;:&quot;State Machine Diagrams | Unified Modeling Language (UML) - GeeksforGeeks&quot;,&quot;author&quot;:[{&quot;family&quot;:&quot;GeeksForGeeks&quot;,&quot;given&quot;:&quot;&quot;,&quot;parse-names&quot;:false,&quot;dropping-particle&quot;:&quot;&quot;,&quot;non-dropping-particle&quot;:&quot;&quot;}],&quot;accessed&quot;:{&quot;date-parts&quot;:[[2025,12,15]]},&quot;URL&quot;:&quot;https://www.geeksforgeeks.org/system-design/unified-modeling-language-uml-state-diagrams/&quot;,&quot;issued&quot;:{&quot;date-parts&quot;:[[2025,4,8]]},&quot;container-title-short&quot;:&quot;&quot;},&quot;isTemporary&quot;:false}]},{&quot;citationID&quot;:&quot;MENDELEY_CITATION_9cc98a8a-cd6e-49e1-b904-e5ab09022b88&quot;,&quot;properties&quot;:{&quot;noteIndex&quot;:0},&quot;isEdited&quot;:false,&quot;manualOverride&quot;:{&quot;isManuallyOverridden&quot;:false,&quot;citeprocText&quot;:&quot;(GeeksForGeeks, 2025a)&quot;,&quot;manualOverrideText&quot;:&quot;&quot;},&quot;citationTag&quot;:&quot;MENDELEY_CITATION_v3_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&quot;,&quot;citationItems&quot;:[{&quot;id&quot;:&quot;e376a16a-05e9-340e-8e4f-aafbd0684803&quot;,&quot;itemData&quot;:{&quot;type&quot;:&quot;webpage&quot;,&quot;id&quot;:&quot;e376a16a-05e9-340e-8e4f-aafbd0684803&quot;,&quot;title&quot;:&quot;State Machine Diagrams | Unified Modeling Language (UML) - GeeksforGeeks&quot;,&quot;author&quot;:[{&quot;family&quot;:&quot;GeeksForGeeks&quot;,&quot;given&quot;:&quot;&quot;,&quot;parse-names&quot;:false,&quot;dropping-particle&quot;:&quot;&quot;,&quot;non-dropping-particle&quot;:&quot;&quot;}],&quot;accessed&quot;:{&quot;date-parts&quot;:[[2025,12,15]]},&quot;URL&quot;:&quot;https://www.geeksforgeeks.org/system-design/unified-modeling-language-uml-state-diagrams/&quot;,&quot;issued&quot;:{&quot;date-parts&quot;:[[2025,4,8]]},&quot;container-title-short&quot;:&quot;&quot;},&quot;isTemporary&quot;:false,&quot;suppress-author&quot;:false,&quot;composite&quot;:false,&quot;author-only&quot;:false}]},{&quot;citationID&quot;:&quot;MENDELEY_CITATION_a06dea13-e06e-496b-9788-88187db364dd&quot;,&quot;properties&quot;:{&quot;noteIndex&quot;:0},&quot;isEdited&quot;:false,&quot;manualOverride&quot;:{&quot;isManuallyOverridden&quot;:false,&quot;citeprocText&quot;:&quot;(GeeksForGeeks, 2025a)&quot;,&quot;manualOverrideText&quot;:&quot;&quot;},&quot;citationTag&quot;:&quot;MENDELEY_CITATION_v3_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&quot;,&quot;citationItems&quot;:[{&quot;id&quot;:&quot;e376a16a-05e9-340e-8e4f-aafbd0684803&quot;,&quot;itemData&quot;:{&quot;type&quot;:&quot;webpage&quot;,&quot;id&quot;:&quot;e376a16a-05e9-340e-8e4f-aafbd0684803&quot;,&quot;title&quot;:&quot;State Machine Diagrams | Unified Modeling Language (UML) - GeeksforGeeks&quot;,&quot;author&quot;:[{&quot;family&quot;:&quot;GeeksForGeeks&quot;,&quot;given&quot;:&quot;&quot;,&quot;parse-names&quot;:false,&quot;dropping-particle&quot;:&quot;&quot;,&quot;non-dropping-particle&quot;:&quot;&quot;}],&quot;accessed&quot;:{&quot;date-parts&quot;:[[2025,12,15]]},&quot;URL&quot;:&quot;https://www.geeksforgeeks.org/system-design/unified-modeling-language-uml-state-diagrams/&quot;,&quot;issued&quot;:{&quot;date-parts&quot;:[[2025,4,8]]},&quot;container-title-short&quot;:&quot;&quot;},&quot;isTemporary&quot;:false,&quot;suppress-author&quot;:false,&quot;composite&quot;:false,&quot;author-only&quot;:false}]},{&quot;citationID&quot;:&quot;MENDELEY_CITATION_5b359f45-d7ea-439d-b888-fc19035397f7&quot;,&quot;properties&quot;:{&quot;noteIndex&quot;:0},&quot;isEdited&quot;:false,&quot;manualOverride&quot;:{&quot;isManuallyOverridden&quot;:false,&quot;citeprocText&quot;:&quot;(GeeksForGeeks, 2025a)&quot;,&quot;manualOverrideText&quot;:&quot;&quot;},&quot;citationTag&quot;:&quot;MENDELEY_CITATION_v3_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&quot;,&quot;citationItems&quot;:[{&quot;id&quot;:&quot;e376a16a-05e9-340e-8e4f-aafbd0684803&quot;,&quot;itemData&quot;:{&quot;type&quot;:&quot;webpage&quot;,&quot;id&quot;:&quot;e376a16a-05e9-340e-8e4f-aafbd0684803&quot;,&quot;title&quot;:&quot;State Machine Diagrams | Unified Modeling Language (UML) - GeeksforGeeks&quot;,&quot;author&quot;:[{&quot;family&quot;:&quot;GeeksForGeeks&quot;,&quot;given&quot;:&quot;&quot;,&quot;parse-names&quot;:false,&quot;dropping-particle&quot;:&quot;&quot;,&quot;non-dropping-particle&quot;:&quot;&quot;}],&quot;accessed&quot;:{&quot;date-parts&quot;:[[2025,12,15]]},&quot;URL&quot;:&quot;https://www.geeksforgeeks.org/system-design/unified-modeling-language-uml-state-diagrams/&quot;,&quot;issued&quot;:{&quot;date-parts&quot;:[[2025,4,8]]},&quot;container-title-short&quot;:&quot;&quot;},&quot;isTemporary&quot;:false}]},{&quot;citationID&quot;:&quot;MENDELEY_CITATION_af676c64-6167-4a23-a172-2b8f5c707ddf&quot;,&quot;properties&quot;:{&quot;noteIndex&quot;:0},&quot;isEdited&quot;:false,&quot;manualOverride&quot;:{&quot;isManuallyOverridden&quot;:false,&quot;citeprocText&quot;:&quot;(Python, 2024b)&quot;,&quot;manualOverrideText&quot;:&quot;&quot;},&quot;citationTag&quot;:&quot;MENDELEY_CITATION_v3_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&quot;,&quot;citationItems&quot;:[{&quot;id&quot;:&quot;7c8aa7f6-854d-321e-bec3-e0386ce1cd28&quot;,&quot;itemData&quot;:{&quot;type&quot;:&quot;webpage&quot;,&quot;id&quot;:&quot;7c8aa7f6-854d-321e-bec3-e0386ce1cd28&quot;,&quot;title&quot;:&quot;Welcome to Python.org&quot;,&quot;author&quot;:[{&quot;family&quot;:&quot;Python&quot;,&quot;given&quot;:&quot;&quot;,&quot;parse-names&quot;:false,&quot;dropping-particle&quot;:&quot;&quot;,&quot;non-dropping-particle&quot;:&quot;&quot;}],&quot;accessed&quot;:{&quot;date-parts&quot;:[[2025,12,15]]},&quot;URL&quot;:&quot;https://www.python.org/&quot;,&quot;issued&quot;:{&quot;date-parts&quot;:[[2024]]},&quot;container-title-short&quot;:&quot;&quot;},&quot;isTemporary&quot;:false}]},{&quot;citationID&quot;:&quot;MENDELEY_CITATION_290ac82a-4dcd-48c9-92c1-720c2fad5498&quot;,&quot;properties&quot;:{&quot;noteIndex&quot;:0},&quot;isEdited&quot;:false,&quot;manualOverride&quot;:{&quot;isManuallyOverridden&quot;:false,&quot;citeprocText&quot;:&quot;(Python, 2024b)&quot;,&quot;manualOverrideText&quot;:&quot;&quot;},&quot;citationTag&quot;:&quot;MENDELEY_CITATION_v3_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&quot;,&quot;citationItems&quot;:[{&quot;id&quot;:&quot;7c8aa7f6-854d-321e-bec3-e0386ce1cd28&quot;,&quot;itemData&quot;:{&quot;type&quot;:&quot;webpage&quot;,&quot;id&quot;:&quot;7c8aa7f6-854d-321e-bec3-e0386ce1cd28&quot;,&quot;title&quot;:&quot;Welcome to Python.org&quot;,&quot;author&quot;:[{&quot;family&quot;:&quot;Python&quot;,&quot;given&quot;:&quot;&quot;,&quot;parse-names&quot;:false,&quot;dropping-particle&quot;:&quot;&quot;,&quot;non-dropping-particle&quot;:&quot;&quot;}],&quot;accessed&quot;:{&quot;date-parts&quot;:[[2025,12,15]]},&quot;URL&quot;:&quot;https://www.python.org/&quot;,&quot;issued&quot;:{&quot;date-parts&quot;:[[2024]]},&quot;container-title-short&quot;:&quot;&quot;},&quot;isTemporary&quot;:false}]},{&quot;citationID&quot;:&quot;MENDELEY_CITATION_493fbd96-aed5-4e60-9fdc-f852f66466cc&quot;,&quot;properties&quot;:{&quot;noteIndex&quot;:0},&quot;isEdited&quot;:false,&quot;manualOverride&quot;:{&quot;isManuallyOverridden&quot;:false,&quot;citeprocText&quot;:&quot;(Nafiul Khan Earth, 2024)&quot;,&quot;manualOverrideText&quot;:&quot;&quot;},&quot;citationTag&quot;:&quot;MENDELEY_CITATION_v3_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&quot;,&quot;citationItems&quot;:[{&quot;id&quot;:&quot;b8b829c8-cfe1-3495-ac69-ca22f6d54344&quot;,&quot;itemData&quot;:{&quot;type&quot;:&quot;webpage&quot;,&quot;id&quot;:&quot;b8b829c8-cfe1-3495-ac69-ca22f6d54344&quot;,&quot;title&quot;:&quot;Mastering MS Word: A Beginner’s Guide to Getting Started (Day 1) | by Nafiul Khan Earth | MS Word, Excel and PowerPoint tutorials for biginners | Medium&quot;,&quot;author&quot;:[{&quot;family&quot;:&quot;Nafiul Khan Earth&quot;,&quot;given&quot;:&quot;&quot;,&quot;parse-names&quot;:false,&quot;dropping-particle&quot;:&quot;&quot;,&quot;non-dropping-particle&quot;:&quot;&quot;}],&quot;accessed&quot;:{&quot;date-parts&quot;:[[2025,12,15]]},&quot;URL&quot;:&quot;https://medium.com/ms-word-excel-and-powerpoint-tutorials-for/mastering-ms-word-a-beginners-guide-to-getting-started-day-1-262c9eaa87f1&quot;,&quot;issued&quot;:{&quot;date-parts&quot;:[[2024,12,9]]},&quot;container-title-short&quot;:&quot;&quot;},&quot;isTemporary&quot;:false}]},{&quot;citationID&quot;:&quot;MENDELEY_CITATION_2f57c3e9-4ed1-4759-b33b-7ed7a2e5f25c&quot;,&quot;properties&quot;:{&quot;noteIndex&quot;:0},&quot;isEdited&quot;:false,&quot;manualOverride&quot;:{&quot;isManuallyOverridden&quot;:false,&quot;citeprocText&quot;:&quot;(Nafiul Khan Earth, 2024)&quot;,&quot;manualOverrideText&quot;:&quot;&quot;},&quot;citationTag&quot;:&quot;MENDELEY_CITATION_v3_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&quot;,&quot;citationItems&quot;:[{&quot;id&quot;:&quot;b8b829c8-cfe1-3495-ac69-ca22f6d54344&quot;,&quot;itemData&quot;:{&quot;type&quot;:&quot;webpage&quot;,&quot;id&quot;:&quot;b8b829c8-cfe1-3495-ac69-ca22f6d54344&quot;,&quot;title&quot;:&quot;Mastering MS Word: A Beginner’s Guide to Getting Started (Day 1) | by Nafiul Khan Earth | MS Word, Excel and PowerPoint tutorials for biginners | Medium&quot;,&quot;author&quot;:[{&quot;family&quot;:&quot;Nafiul Khan Earth&quot;,&quot;given&quot;:&quot;&quot;,&quot;parse-names&quot;:false,&quot;dropping-particle&quot;:&quot;&quot;,&quot;non-dropping-particle&quot;:&quot;&quot;}],&quot;accessed&quot;:{&quot;date-parts&quot;:[[2025,12,15]]},&quot;URL&quot;:&quot;https://medium.com/ms-word-excel-and-powerpoint-tutorials-for/mastering-ms-word-a-beginners-guide-to-getting-started-day-1-262c9eaa87f1&quot;,&quot;issued&quot;:{&quot;date-parts&quot;:[[2024,12,9]]},&quot;container-title-short&quot;:&quot;&quot;},&quot;isTemporary&quot;:false,&quot;suppress-author&quot;:false,&quot;composite&quot;:false,&quot;author-only&quot;:false}]},{&quot;citationID&quot;:&quot;MENDELEY_CITATION_30b75a65-0e78-4055-b58c-6495daca967a&quot;,&quot;properties&quot;:{&quot;noteIndex&quot;:0},&quot;isEdited&quot;:false,&quot;manualOverride&quot;:{&quot;isManuallyOverridden&quot;:false,&quot;citeprocText&quot;:&quot;(Google, 2024)&quot;,&quot;manualOverrideText&quot;:&quot;&quot;},&quot;citationTag&quot;:&quot;MENDELEY_CITATION_v3_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&quot;,&quot;citationItems&quot;:[{&quot;id&quot;:&quot;4b115f2f-55bf-39f3-b4d2-74fd02663895&quot;,&quot;itemData&quot;:{&quot;type&quot;:&quot;webpage&quot;,&quot;id&quot;:&quot;4b115f2f-55bf-39f3-b4d2-74fd02663895&quot;,&quot;title&quot;:&quot;Google Colab&quot;,&quot;author&quot;:[{&quot;family&quot;:&quot;Google&quot;,&quot;given&quot;:&quot;&quot;,&quot;parse-names&quot;:false,&quot;dropping-particle&quot;:&quot;&quot;,&quot;non-dropping-particle&quot;:&quot;&quot;}],&quot;accessed&quot;:{&quot;date-parts&quot;:[[2025,12,15]]},&quot;URL&quot;:&quot;https://colab.google/&quot;,&quot;issued&quot;:{&quot;date-parts&quot;:[[2024]]},&quot;container-title-short&quot;:&quot;&quot;},&quot;isTemporary&quot;:false}]},{&quot;citationID&quot;:&quot;MENDELEY_CITATION_7cc13808-1bb4-4998-a0f5-f9935b0fd878&quot;,&quot;properties&quot;:{&quot;noteIndex&quot;:0},&quot;isEdited&quot;:false,&quot;manualOverride&quot;:{&quot;isManuallyOverridden&quot;:false,&quot;citeprocText&quot;:&quot;(Sebastian De Lima  Follow, 2020)&quot;,&quot;manualOverrideText&quot;:&quot;&quot;},&quot;citationTag&quot;:&quot;MENDELEY_CITATION_v3_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&quot;,&quot;citationItems&quot;:[{&quot;id&quot;:&quot;32926144-8b19-3875-8f96-36b769d35df7&quot;,&quot;itemData&quot;:{&quot;type&quot;:&quot;webpage&quot;,&quot;id&quot;:&quot;32926144-8b19-3875-8f96-36b769d35df7&quot;,&quot;title&quot;:&quot;Github&quot;,&quot;author&quot;:[{&quot;family&quot;:&quot;Sebastian De Lima  Follow&quot;,&quot;given&quot;:&quot;&quot;,&quot;parse-names&quot;:false,&quot;dropping-particle&quot;:&quot;&quot;,&quot;non-dropping-particle&quot;:&quot;&quot;}],&quot;accessed&quot;:{&quot;date-parts&quot;:[[2025,12,15]]},&quot;URL&quot;:&quot;https://medium.com/swlh/what-is-github-423f9049ab2d&quot;,&quot;issued&quot;:{&quot;date-parts&quot;:[[2020,7,6]]},&quot;container-title-short&quot;:&quot;&quot;},&quot;isTemporary&quot;:false}]},{&quot;citationID&quot;:&quot;MENDELEY_CITATION_6ae77d7e-0184-4779-adb6-ed4d4f7290b9&quot;,&quot;properties&quot;:{&quot;noteIndex&quot;:0},&quot;isEdited&quot;:false,&quot;manualOverride&quot;:{&quot;isManuallyOverridden&quot;:false,&quot;citeprocText&quot;:&quot;(Maria Gusarova, 2022)&quot;,&quot;manualOverrideText&quot;:&quot;&quot;},&quot;citationTag&quot;:&quot;MENDELEY_CITATION_v3_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&quot;,&quot;citationItems&quot;:[{&quot;id&quot;:&quot;a7946c8e-e979-3542-bdb4-8d9ce1321f09&quot;,&quot;itemData&quot;:{&quot;type&quot;:&quot;webpage&quot;,&quot;id&quot;:&quot;a7946c8e-e979-3542-bdb4-8d9ce1321f09&quot;,&quot;title&quot;:&quot;Kaggle&quot;,&quot;author&quot;:[{&quot;family&quot;:&quot;Maria Gusarova&quot;,&quot;given&quot;:&quot;&quot;,&quot;parse-names&quot;:false,&quot;dropping-particle&quot;:&quot;&quot;,&quot;non-dropping-particle&quot;:&quot;&quot;}],&quot;accessed&quot;:{&quot;date-parts&quot;:[[2025,12,15]]},&quot;URL&quot;:&quot;https://medium.com/@data.science.enthusiast/what-is-kaggle-com-why-should-i-use-it-as-a-beginner-data-scientist-how-do-i-get-started-with-it-7e218266fe6d&quot;,&quot;issued&quot;:{&quot;date-parts&quot;:[[2022,7,16]]},&quot;container-title-short&quot;:&quot;&quot;},&quot;isTemporary&quot;:false}]},{&quot;citationID&quot;:&quot;MENDELEY_CITATION_3b9b9476-4dc4-4476-a3ed-6739ca1feb3a&quot;,&quot;properties&quot;:{&quot;noteIndex&quot;:0},&quot;isEdited&quot;:false,&quot;manualOverride&quot;:{&quot;isManuallyOverridden&quot;:false,&quot;citeprocText&quot;:&quot;(Niraj Tiwari, 2024)&quot;,&quot;manualOverrideText&quot;:&quot;&quot;},&quot;citationTag&quot;:&quot;MENDELEY_CITATION_v3_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&quot;,&quot;citationItems&quot;:[{&quot;id&quot;:&quot;91b38180-b423-3692-bf75-2271dce3ca7e&quot;,&quot;itemData&quot;:{&quot;type&quot;:&quot;webpage&quot;,&quot;id&quot;:&quot;91b38180-b423-3692-bf75-2271dce3ca7e&quot;,&quot;title&quot;:&quot;Pandas 101 : A Comprehensive Guide to Mastering Data Analysis with Python’s Pandas Library | by Niraj Tiwari | Medium&quot;,&quot;author&quot;:[{&quot;family&quot;:&quot;Niraj Tiwari&quot;,&quot;given&quot;:&quot;&quot;,&quot;parse-names&quot;:false,&quot;dropping-particle&quot;:&quot;&quot;,&quot;non-dropping-particle&quot;:&quot;&quot;}],&quot;accessed&quot;:{&quot;date-parts&quot;:[[2025,12,15]]},&quot;URL&quot;:&quot;https://medium.com/@niraj.e21/pandas-101-dccdc78c2248&quot;,&quot;issued&quot;:{&quot;date-parts&quot;:[[2024,1,9]]},&quot;container-title-short&quot;:&quot;&quot;},&quot;isTemporary&quot;:false}]},{&quot;citationID&quot;:&quot;MENDELEY_CITATION_96cae548-f862-4a8d-99cd-8d402be04e7e&quot;,&quot;properties&quot;:{&quot;noteIndex&quot;:0},&quot;isEdited&quot;:false,&quot;manualOverride&quot;:{&quot;isManuallyOverridden&quot;:false,&quot;citeprocText&quot;:&quot;(Waskom, 2021)&quot;,&quot;manualOverrideText&quot;:&quot;&quot;},&quot;citationTag&quot;:&quot;MENDELEY_CITATION_v3_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&quot;,&quot;citationItems&quot;:[{&quot;id&quot;:&quot;c8d39903-3fb4-39fa-ae05-671a4d200770&quot;,&quot;itemData&quot;:{&quot;type&quot;:&quot;article-journal&quot;,&quot;id&quot;:&quot;c8d39903-3fb4-39fa-ae05-671a4d200770&quot;,&quot;title&quot;:&quot;seaborn: statistical data visualization&quot;,&quot;author&quot;:[{&quot;family&quot;:&quot;Waskom&quot;,&quot;given&quot;:&quot;Michael&quot;,&quot;parse-names&quot;:false,&quot;dropping-particle&quot;:&quot;&quot;,&quot;non-dropping-particle&quot;:&quot;&quot;}],&quot;container-title&quot;:&quot;Journal of Open Source Software&quot;,&quot;container-title-short&quot;:&quot;J Open Source Softw&quot;,&quot;accessed&quot;:{&quot;date-parts&quot;:[[2025,12,15]]},&quot;DOI&quot;:&quot;10.21105/JOSS.03021&quot;,&quot;issued&quot;:{&quot;date-parts&quot;:[[2021,4,6]]},&quot;page&quot;:&quot;3021&quot;,&quot;abstract&quot;:&quot;Seaborn is a Python data visualization library based on matplotlib. It provides a high-level interface for drawing attractive and informative statistical graphics. For a brief introduction to the ideas behind the library, you can read the introductory notes. Visit the installation page to see how you can download the package. You can browse the example gallery to see what you can do with seaborn, and then check out the tutorial and API reference to find out how. To see the code or report a bug, please visit the github repository. General support issues are most at home on stackoverflow, where there is a seaborn tag.&quot;,&quot;publisher&quot;:&quot;The Open Journal&quot;,&quot;issue&quot;:&quot;60&quot;,&quot;volume&quot;:&quot;6&quot;},&quot;isTemporary&quot;:false}]}]"/>
     <we:property name="MENDELEY_CITATIONS_LOCALE_CODE" value="&quot;en-GB&quot;"/>
     <we:property name="MENDELEY_CITATIONS_STYLE" value="{&quot;id&quot;:&quot;https://www.zotero.org/styles/harvard-anglia-ruskin-university&quot;,&quot;title&quot;:&quot;Anglia Ruskin University - Harvard&quot;,&quot;format&quot;:&quot;author-date&quot;,&quot;defaultLocale&quot;:&quot;en-GB&quot;,&quot;isLocaleCodeValid&quot;:true}"/>
   </we:properties>

</xml_diff>